<commit_message>
fead: update description file
</commit_message>
<xml_diff>
--- a/SHGTMall_description/The Automated Systen for Visitor of Cafe.docx
+++ b/SHGTMall_description/The Automated Systen for Visitor of Cafe.docx
@@ -149,10 +149,70 @@
       <w:bookmarkStart w:id="1" w:name="_Hlk87609729"/>
       <w:r>
         <w:rPr>
+          <w:rFonts w:hint="eastAsia"/>
           <w:b/>
           <w:caps/>
-        </w:rPr>
-        <w:t>The automated system for visitors of Cafe</w:t>
+          <w:lang w:eastAsia="zh-CN"/>
+        </w:rPr>
+        <w:t>The</w:t>
+      </w:r>
+      <w:r>
+        <w:rPr>
+          <w:b/>
+          <w:caps/>
+        </w:rPr>
+        <w:t xml:space="preserve"> </w:t>
+      </w:r>
+      <w:r>
+        <w:rPr>
+          <w:b/>
+          <w:caps/>
+          <w:lang w:eastAsia="zh-CN"/>
+        </w:rPr>
+        <w:t xml:space="preserve">SECOND-HAND </w:t>
+      </w:r>
+      <w:r>
+        <w:rPr>
+          <w:rFonts w:hint="eastAsia"/>
+          <w:b/>
+          <w:caps/>
+          <w:lang w:eastAsia="zh-CN"/>
+        </w:rPr>
+        <w:t>goods</w:t>
+      </w:r>
+      <w:r>
+        <w:rPr>
+          <w:b/>
+          <w:caps/>
+          <w:lang w:eastAsia="zh-CN"/>
+        </w:rPr>
+        <w:t xml:space="preserve"> </w:t>
+      </w:r>
+      <w:r>
+        <w:rPr>
+          <w:rFonts w:hint="eastAsia"/>
+          <w:b/>
+          <w:caps/>
+          <w:lang w:eastAsia="zh-CN"/>
+        </w:rPr>
+        <w:t>trading</w:t>
+      </w:r>
+      <w:r>
+        <w:rPr>
+          <w:b/>
+          <w:caps/>
+          <w:lang w:eastAsia="zh-CN"/>
+        </w:rPr>
+        <w:t xml:space="preserve"> </w:t>
+      </w:r>
+      <w:r>
+        <w:rPr>
+          <w:rFonts w:hint="eastAsia"/>
+          <w:b/>
+          <w:caps/>
+          <w:lang w:eastAsia="zh-CN"/>
+        </w:rPr>
+        <w:t>system</w:t>
       </w:r>
     </w:p>
     <w:bookmarkEnd w:id="1"/>
@@ -254,13 +314,8 @@
         <w:t>Li</w:t>
       </w:r>
       <w:r>
-        <w:t xml:space="preserve"> </w:t>
-      </w:r>
-      <w:proofErr w:type="spellStart"/>
-      <w:r>
-        <w:t>Boyi</w:t>
-      </w:r>
-      <w:proofErr w:type="spellEnd"/>
+        <w:t xml:space="preserve"> Boyi</w:t>
+      </w:r>
     </w:p>
     <w:p>
       <w:pPr>
@@ -315,14 +370,7 @@
       </w:r>
       <w:r>
         <w:tab/>
-      </w:r>
-      <w:proofErr w:type="spellStart"/>
-      <w:r>
-        <w:t>Khajynova</w:t>
-      </w:r>
-      <w:proofErr w:type="spellEnd"/>
-      <w:r>
-        <w:t xml:space="preserve"> N.V.</w:t>
+        <w:t>Khajynova N.V.</w:t>
       </w:r>
     </w:p>
     <w:p>
@@ -494,6 +542,7 @@
         <w:spacing w:before="278"/>
         <w:rPr>
           <w:b/>
+          <w:bCs/>
         </w:rPr>
       </w:pPr>
       <w:r>
@@ -522,14 +571,54 @@
           <w:b/>
           <w:bCs/>
         </w:rPr>
-        <w:t>21</w:t>
-      </w:r>
-      <w:r>
+        <w:t>2</w:t>
+      </w:r>
+    </w:p>
+    <w:p>
+      <w:pPr>
+        <w:shd w:val="clear" w:color="auto" w:fill="FFFFFF"/>
+        <w:spacing w:before="278"/>
         <w:rPr>
           <w:b/>
           <w:bCs/>
         </w:rPr>
-        <w:t xml:space="preserve"> year.</w:t>
+      </w:pPr>
+    </w:p>
+    <w:p>
+      <w:pPr>
+        <w:shd w:val="clear" w:color="auto" w:fill="FFFFFF"/>
+        <w:spacing w:before="278"/>
+        <w:rPr>
+          <w:b/>
+        </w:rPr>
+      </w:pPr>
+      <w:r>
+        <w:rPr>
+          <w:b/>
+          <w:bCs/>
+        </w:rPr>
+        <w:t>2</w:t>
+      </w:r>
+      <w:r>
+        <w:rPr>
+          <w:b/>
+          <w:bCs/>
+        </w:rPr>
+        <w:t xml:space="preserve"> </w:t>
+      </w:r>
+      <w:r>
+        <w:rPr>
+          <w:b/>
+          <w:bCs/>
+        </w:rPr>
+        <w:t>years</w:t>
+      </w:r>
+      <w:r>
+        <w:rPr>
+          <w:b/>
+          <w:bCs/>
+        </w:rPr>
+        <w:t>.</w:t>
       </w:r>
     </w:p>
     <w:p>
@@ -608,16 +697,8 @@
         <w:rPr>
           <w:u w:val="single"/>
         </w:rPr>
-        <w:t xml:space="preserve">Li </w:t>
-      </w:r>
-      <w:proofErr w:type="spellStart"/>
-      <w:r>
-        <w:rPr>
-          <w:u w:val="single"/>
-        </w:rPr>
-        <w:t>Boyi</w:t>
-      </w:r>
-      <w:proofErr w:type="spellEnd"/>
+        <w:t>Li Boyi</w:t>
+      </w:r>
       <w:r>
         <w:rPr>
           <w:u w:val="single"/>
@@ -652,7 +733,13 @@
         <w:rPr>
           <w:u w:val="single"/>
         </w:rPr>
-        <w:t>THE AUTOMATED SYSTEM FOR VISITORS OF CAFE</w:t>
+        <w:t>THE</w:t>
+      </w:r>
+      <w:r>
+        <w:rPr>
+          <w:u w:val="single"/>
+        </w:rPr>
+        <w:t xml:space="preserve"> SECOND-HAND GOODS TRADING SYSTEM</w:t>
       </w:r>
       <w:r>
         <w:rPr>
@@ -860,7 +947,13 @@
         <w:rPr>
           <w:u w:val="single"/>
         </w:rPr>
-        <w:t>12</w:t>
+        <w:t>1</w:t>
+      </w:r>
+      <w:r>
+        <w:rPr>
+          <w:u w:val="single"/>
+        </w:rPr>
+        <w:t>1</w:t>
       </w:r>
       <w:r>
         <w:rPr>
@@ -872,7 +965,13 @@
         <w:rPr>
           <w:u w:val="single"/>
         </w:rPr>
-        <w:t>21</w:t>
+        <w:t>2</w:t>
+      </w:r>
+      <w:r>
+        <w:rPr>
+          <w:u w:val="single"/>
+        </w:rPr>
+        <w:t>2</w:t>
       </w:r>
       <w:r>
         <w:rPr>
@@ -989,26 +1088,18 @@
         </w:rPr>
         <w:tab/>
       </w:r>
-      <w:proofErr w:type="gramStart"/>
-      <w:r>
-        <w:rPr>
-          <w:u w:val="single"/>
-        </w:rPr>
-        <w:tab/>
-      </w:r>
-      <w:r>
-        <w:rPr>
-          <w:u w:val="single"/>
-        </w:rPr>
-        <w:t xml:space="preserve">  </w:t>
-      </w:r>
-      <w:r>
-        <w:rPr>
-          <w:u w:val="single"/>
-        </w:rPr>
-        <w:t>Group</w:t>
-      </w:r>
-      <w:proofErr w:type="gramEnd"/>
+      <w:r>
+        <w:rPr>
+          <w:u w:val="single"/>
+        </w:rPr>
+        <w:tab/>
+      </w:r>
+      <w:r>
+        <w:rPr>
+          <w:u w:val="single"/>
+        </w:rPr>
+        <w:t xml:space="preserve"> Group</w:t>
+      </w:r>
       <w:r>
         <w:rPr>
           <w:u w:val="single"/>
@@ -1576,675 +1667,1008 @@
         </w:rPr>
         <w:tab/>
       </w:r>
+      <w:r>
+        <w:rPr>
+          <w:u w:val="single"/>
+        </w:rPr>
+        <w:tab/>
+      </w:r>
+      <w:r>
+        <w:rPr>
+          <w:u w:val="single"/>
+        </w:rPr>
+        <w:tab/>
+      </w:r>
+      <w:r>
+        <w:rPr>
+          <w:u w:val="single"/>
+        </w:rPr>
+        <w:tab/>
+      </w:r>
+      <w:r>
+        <w:rPr>
+          <w:u w:val="single"/>
+        </w:rPr>
+        <w:tab/>
+      </w:r>
+      <w:r>
+        <w:rPr>
+          <w:u w:val="single"/>
+        </w:rPr>
+        <w:tab/>
+      </w:r>
+      <w:r>
+        <w:rPr>
+          <w:u w:val="single"/>
+        </w:rPr>
+        <w:tab/>
+      </w:r>
+      <w:r>
+        <w:rPr>
+          <w:u w:val="single"/>
+        </w:rPr>
+        <w:tab/>
+      </w:r>
+      <w:r>
+        <w:rPr>
+          <w:u w:val="single"/>
+        </w:rPr>
+        <w:tab/>
+      </w:r>
+      <w:r>
+        <w:rPr>
+          <w:u w:val="single"/>
+        </w:rPr>
+        <w:tab/>
+      </w:r>
+      <w:r>
+        <w:rPr>
+          <w:u w:val="single"/>
+        </w:rPr>
+        <w:tab/>
+      </w:r>
+      <w:r>
+        <w:rPr>
+          <w:u w:val="single"/>
+        </w:rPr>
+        <w:tab/>
+      </w:r>
+      <w:r>
+        <w:rPr>
+          <w:u w:val="single"/>
+        </w:rPr>
+        <w:tab/>
+      </w:r>
+      <w:r>
+        <w:rPr>
+          <w:u w:val="single"/>
+        </w:rPr>
+        <w:tab/>
+      </w:r>
+      <w:r>
+        <w:rPr>
+          <w:u w:val="single"/>
+        </w:rPr>
+        <w:tab/>
+      </w:r>
+      <w:r>
+        <w:rPr>
+          <w:u w:val="single"/>
+        </w:rPr>
+        <w:lastRenderedPageBreak/>
+        <w:tab/>
+      </w:r>
+      <w:r>
+        <w:rPr>
+          <w:u w:val="single"/>
+        </w:rPr>
+        <w:tab/>
+      </w:r>
+      <w:r>
+        <w:rPr>
+          <w:u w:val="single"/>
+        </w:rPr>
+        <w:tab/>
+      </w:r>
+      <w:r>
+        <w:rPr>
+          <w:u w:val="single"/>
+        </w:rPr>
+        <w:tab/>
+      </w:r>
+      <w:r>
+        <w:rPr>
+          <w:u w:val="single"/>
+        </w:rPr>
+        <w:tab/>
+      </w:r>
+      <w:r>
+        <w:rPr>
+          <w:u w:val="single"/>
+        </w:rPr>
+        <w:tab/>
+      </w:r>
+      <w:r>
+        <w:rPr>
+          <w:u w:val="single"/>
+        </w:rPr>
+        <w:tab/>
+      </w:r>
+      <w:r>
+        <w:rPr>
+          <w:u w:val="single"/>
+        </w:rPr>
+        <w:tab/>
+      </w:r>
+      <w:r>
+        <w:rPr>
+          <w:u w:val="single"/>
+        </w:rPr>
+        <w:tab/>
+      </w:r>
+      <w:r>
+        <w:rPr>
+          <w:u w:val="single"/>
+        </w:rPr>
+        <w:tab/>
+      </w:r>
+      <w:r>
+        <w:rPr>
+          <w:u w:val="single"/>
+        </w:rPr>
+        <w:tab/>
+      </w:r>
+      <w:r>
+        <w:rPr>
+          <w:u w:val="single"/>
+        </w:rPr>
+        <w:tab/>
+      </w:r>
+      <w:r>
+        <w:rPr>
+          <w:u w:val="single"/>
+        </w:rPr>
+        <w:tab/>
+      </w:r>
+      <w:r>
+        <w:rPr>
+          <w:u w:val="single"/>
+        </w:rPr>
+        <w:tab/>
+      </w:r>
+      <w:r>
+        <w:rPr>
+          <w:u w:val="single"/>
+        </w:rPr>
+        <w:tab/>
+      </w:r>
+      <w:r>
+        <w:rPr>
+          <w:u w:val="single"/>
+        </w:rPr>
+        <w:tab/>
+      </w:r>
+      <w:r>
+        <w:rPr>
+          <w:u w:val="single"/>
+        </w:rPr>
+        <w:tab/>
+      </w:r>
+      <w:r>
+        <w:rPr>
+          <w:u w:val="single"/>
+        </w:rPr>
+        <w:tab/>
+      </w:r>
+      <w:r>
+        <w:rPr>
+          <w:u w:val="single"/>
+        </w:rPr>
+        <w:tab/>
+      </w:r>
+      <w:r>
+        <w:rPr>
+          <w:u w:val="single"/>
+        </w:rPr>
+        <w:tab/>
+      </w:r>
+      <w:r>
+        <w:rPr>
+          <w:u w:val="single"/>
+        </w:rPr>
+        <w:tab/>
+      </w:r>
+      <w:r>
+        <w:rPr>
+          <w:u w:val="single"/>
+        </w:rPr>
+        <w:tab/>
+      </w:r>
+      <w:r>
+        <w:rPr>
+          <w:u w:val="single"/>
+        </w:rPr>
+        <w:tab/>
+      </w:r>
+      <w:r>
+        <w:rPr>
+          <w:u w:val="single"/>
+        </w:rPr>
+        <w:tab/>
+      </w:r>
+      <w:r>
+        <w:rPr>
+          <w:u w:val="single"/>
+        </w:rPr>
+        <w:tab/>
+      </w:r>
+      <w:r>
+        <w:rPr>
+          <w:u w:val="single"/>
+        </w:rPr>
+        <w:tab/>
+      </w:r>
+      <w:r>
+        <w:rPr>
+          <w:u w:val="single"/>
+        </w:rPr>
+        <w:tab/>
+      </w:r>
+      <w:r>
+        <w:rPr>
+          <w:u w:val="single"/>
+        </w:rPr>
+        <w:tab/>
+      </w:r>
+      <w:r>
+        <w:rPr>
+          <w:u w:val="single"/>
+        </w:rPr>
+        <w:tab/>
+      </w:r>
+      <w:r>
+        <w:rPr>
+          <w:u w:val="single"/>
+        </w:rPr>
+        <w:tab/>
+      </w:r>
+      <w:r>
+        <w:rPr>
+          <w:u w:val="single"/>
+        </w:rPr>
+        <w:tab/>
+      </w:r>
+      <w:r>
+        <w:rPr>
+          <w:u w:val="single"/>
+        </w:rPr>
+        <w:tab/>
+      </w:r>
+      <w:r>
+        <w:rPr>
+          <w:u w:val="single"/>
+        </w:rPr>
+        <w:tab/>
+      </w:r>
+      <w:r>
+        <w:rPr>
+          <w:u w:val="single"/>
+        </w:rPr>
+        <w:tab/>
+      </w:r>
+      <w:r>
+        <w:rPr>
+          <w:u w:val="single"/>
+        </w:rPr>
+        <w:tab/>
+      </w:r>
+      <w:r>
+        <w:rPr>
+          <w:u w:val="single"/>
+        </w:rPr>
+        <w:tab/>
+      </w:r>
+      <w:r>
+        <w:rPr>
+          <w:u w:val="single"/>
+        </w:rPr>
+        <w:tab/>
+      </w:r>
+      <w:r>
+        <w:rPr>
+          <w:u w:val="single"/>
+        </w:rPr>
+        <w:tab/>
+      </w:r>
+      <w:r>
+        <w:rPr>
+          <w:u w:val="single"/>
+        </w:rPr>
+        <w:tab/>
+      </w:r>
+      <w:r>
+        <w:rPr>
+          <w:u w:val="single"/>
+        </w:rPr>
+        <w:tab/>
+      </w:r>
+      <w:r>
+        <w:rPr>
+          <w:u w:val="single"/>
+        </w:rPr>
+        <w:tab/>
+      </w:r>
+      <w:r>
+        <w:rPr>
+          <w:u w:val="single"/>
+        </w:rPr>
+        <w:tab/>
+      </w:r>
+      <w:r>
+        <w:rPr>
+          <w:u w:val="single"/>
+        </w:rPr>
+        <w:tab/>
+      </w:r>
+      <w:r>
+        <w:rPr>
+          <w:u w:val="single"/>
+        </w:rPr>
+        <w:tab/>
+      </w:r>
+      <w:r>
+        <w:rPr>
+          <w:u w:val="single"/>
+        </w:rPr>
+        <w:tab/>
+      </w:r>
+      <w:r>
+        <w:rPr>
+          <w:u w:val="single"/>
+        </w:rPr>
+        <w:tab/>
+      </w:r>
+      <w:r>
+        <w:rPr>
+          <w:u w:val="single"/>
+        </w:rPr>
+        <w:tab/>
+      </w:r>
+      <w:r>
+        <w:rPr>
+          <w:u w:val="single"/>
+        </w:rPr>
+        <w:tab/>
+      </w:r>
+      <w:r>
+        <w:rPr>
+          <w:u w:val="single"/>
+        </w:rPr>
+        <w:tab/>
+      </w:r>
+      <w:r>
+        <w:rPr>
+          <w:u w:val="single"/>
+        </w:rPr>
+        <w:tab/>
+      </w:r>
+      <w:r>
+        <w:rPr>
+          <w:u w:val="single"/>
+        </w:rPr>
+        <w:tab/>
+      </w:r>
+      <w:r>
+        <w:rPr>
+          <w:u w:val="single"/>
+        </w:rPr>
+        <w:tab/>
+      </w:r>
+      <w:r>
+        <w:rPr>
+          <w:u w:val="single"/>
+        </w:rPr>
+        <w:tab/>
+      </w:r>
+      <w:r>
+        <w:rPr>
+          <w:u w:val="single"/>
+        </w:rPr>
+        <w:tab/>
+      </w:r>
+      <w:r>
+        <w:rPr>
+          <w:u w:val="single"/>
+        </w:rPr>
+        <w:tab/>
+      </w:r>
+      <w:r>
+        <w:rPr>
+          <w:u w:val="single"/>
+        </w:rPr>
+        <w:tab/>
+      </w:r>
+      <w:r>
+        <w:rPr>
+          <w:u w:val="single"/>
+        </w:rPr>
+        <w:tab/>
+      </w:r>
+      <w:r>
+        <w:rPr>
+          <w:u w:val="single"/>
+        </w:rPr>
+        <w:tab/>
+      </w:r>
+      <w:r>
+        <w:rPr>
+          <w:u w:val="single"/>
+        </w:rPr>
+        <w:tab/>
+      </w:r>
+      <w:r>
+        <w:rPr>
+          <w:u w:val="single"/>
+        </w:rPr>
+        <w:tab/>
+      </w:r>
+      <w:r>
+        <w:rPr>
+          <w:u w:val="single"/>
+        </w:rPr>
+        <w:tab/>
+      </w:r>
+      <w:r>
+        <w:rPr>
+          <w:u w:val="single"/>
+        </w:rPr>
+        <w:tab/>
+      </w:r>
+      <w:r>
+        <w:rPr>
+          <w:u w:val="single"/>
+        </w:rPr>
+        <w:tab/>
+      </w:r>
+      <w:r>
+        <w:rPr>
+          <w:u w:val="single"/>
+        </w:rPr>
+        <w:tab/>
+      </w:r>
+      <w:r>
+        <w:rPr>
+          <w:u w:val="single"/>
+        </w:rPr>
+        <w:tab/>
+      </w:r>
+      <w:r>
+        <w:rPr>
+          <w:u w:val="single"/>
+        </w:rPr>
+        <w:tab/>
+      </w:r>
+      <w:r>
+        <w:rPr>
+          <w:u w:val="single"/>
+        </w:rPr>
+        <w:tab/>
+      </w:r>
+      <w:r>
+        <w:rPr>
+          <w:u w:val="single"/>
+        </w:rPr>
+        <w:tab/>
+      </w:r>
+      <w:r>
+        <w:rPr>
+          <w:u w:val="single"/>
+        </w:rPr>
+        <w:tab/>
+      </w:r>
+      <w:r>
+        <w:rPr>
+          <w:u w:val="single"/>
+        </w:rPr>
+        <w:tab/>
+      </w:r>
+      <w:r>
+        <w:rPr>
+          <w:u w:val="single"/>
+        </w:rPr>
+        <w:tab/>
+      </w:r>
+      <w:r>
+        <w:rPr>
+          <w:u w:val="single"/>
+        </w:rPr>
+        <w:tab/>
+      </w:r>
+      <w:r>
+        <w:rPr>
+          <w:u w:val="single"/>
+        </w:rPr>
+        <w:tab/>
+      </w:r>
+      <w:r>
+        <w:rPr>
+          <w:u w:val="single"/>
+        </w:rPr>
+        <w:tab/>
+      </w:r>
+      <w:r>
+        <w:rPr>
+          <w:u w:val="single"/>
+        </w:rPr>
+        <w:tab/>
+      </w:r>
+      <w:r>
+        <w:rPr>
+          <w:u w:val="single"/>
+        </w:rPr>
+        <w:tab/>
+      </w:r>
+      <w:r>
+        <w:rPr>
+          <w:u w:val="single"/>
+        </w:rPr>
+        <w:tab/>
+      </w:r>
+      <w:r>
+        <w:rPr>
+          <w:u w:val="single"/>
+        </w:rPr>
+        <w:tab/>
+      </w:r>
+      <w:r>
+        <w:rPr>
+          <w:u w:val="single"/>
+        </w:rPr>
+        <w:tab/>
+      </w:r>
+      <w:r>
+        <w:rPr>
+          <w:u w:val="single"/>
+        </w:rPr>
+        <w:tab/>
+      </w:r>
+      <w:r>
+        <w:rPr>
+          <w:u w:val="single"/>
+        </w:rPr>
+        <w:tab/>
+      </w:r>
+      <w:r>
+        <w:rPr>
+          <w:u w:val="single"/>
+        </w:rPr>
+        <w:tab/>
+      </w:r>
+      <w:r>
+        <w:rPr>
+          <w:u w:val="single"/>
+        </w:rPr>
+        <w:tab/>
+      </w:r>
+      <w:r>
+        <w:rPr>
+          <w:u w:val="single"/>
+        </w:rPr>
+        <w:tab/>
+      </w:r>
+      <w:r>
+        <w:rPr>
+          <w:u w:val="single"/>
+        </w:rPr>
+        <w:tab/>
+      </w:r>
+      <w:r>
+        <w:rPr>
+          <w:u w:val="single"/>
+        </w:rPr>
+        <w:tab/>
+      </w:r>
+      <w:r>
+        <w:rPr>
+          <w:u w:val="single"/>
+        </w:rPr>
+        <w:tab/>
+      </w:r>
+      <w:r>
+        <w:rPr>
+          <w:u w:val="single"/>
+        </w:rPr>
+        <w:tab/>
+      </w:r>
+      <w:r>
+        <w:rPr>
+          <w:u w:val="single"/>
+        </w:rPr>
+        <w:tab/>
+      </w:r>
+      <w:r>
+        <w:rPr>
+          <w:u w:val="single"/>
+        </w:rPr>
+        <w:tab/>
+      </w:r>
+      <w:r>
+        <w:rPr>
+          <w:u w:val="single"/>
+        </w:rPr>
+        <w:tab/>
+      </w:r>
+      <w:r>
+        <w:rPr>
+          <w:u w:val="single"/>
+        </w:rPr>
+        <w:tab/>
+      </w:r>
+      <w:r>
+        <w:rPr>
+          <w:u w:val="single"/>
+        </w:rPr>
+        <w:tab/>
+      </w:r>
+      <w:r>
+        <w:rPr>
+          <w:u w:val="single"/>
+        </w:rPr>
+        <w:t xml:space="preserve">             </w:t>
+      </w:r>
+      <w:r>
+        <w:rPr>
+          <w:u w:val="single"/>
+        </w:rPr>
+        <w:tab/>
+      </w:r>
+      <w:r>
+        <w:rPr>
+          <w:u w:val="single"/>
+        </w:rPr>
+        <w:tab/>
+      </w:r>
     </w:p>
     <w:p>
       <w:pPr>
         <w:shd w:val="clear" w:color="auto" w:fill="FFFFFF"/>
         <w:spacing w:before="240" w:line="360" w:lineRule="auto"/>
-        <w:rPr>
-          <w:u w:val="single"/>
-        </w:rPr>
-      </w:pPr>
-      <w:r>
-        <w:rPr>
-          <w:u w:val="single"/>
-        </w:rPr>
-        <w:tab/>
-      </w:r>
-      <w:r>
-        <w:rPr>
-          <w:u w:val="single"/>
-        </w:rPr>
-        <w:tab/>
-      </w:r>
-      <w:r>
-        <w:rPr>
-          <w:u w:val="single"/>
-        </w:rPr>
-        <w:tab/>
-      </w:r>
-      <w:r>
-        <w:rPr>
-          <w:u w:val="single"/>
-        </w:rPr>
-        <w:tab/>
-      </w:r>
-      <w:r>
-        <w:rPr>
-          <w:u w:val="single"/>
-        </w:rPr>
-        <w:tab/>
-      </w:r>
-      <w:r>
-        <w:rPr>
-          <w:u w:val="single"/>
-        </w:rPr>
-        <w:tab/>
-      </w:r>
-      <w:r>
-        <w:rPr>
-          <w:u w:val="single"/>
-        </w:rPr>
-        <w:tab/>
-      </w:r>
-      <w:r>
-        <w:rPr>
-          <w:u w:val="single"/>
-        </w:rPr>
-        <w:tab/>
-      </w:r>
-      <w:r>
-        <w:rPr>
-          <w:u w:val="single"/>
-        </w:rPr>
-        <w:tab/>
-      </w:r>
-      <w:r>
-        <w:rPr>
-          <w:u w:val="single"/>
-        </w:rPr>
-        <w:tab/>
-      </w:r>
-      <w:r>
-        <w:rPr>
-          <w:u w:val="single"/>
-        </w:rPr>
-        <w:tab/>
-      </w:r>
-      <w:r>
-        <w:rPr>
-          <w:u w:val="single"/>
-        </w:rPr>
-        <w:tab/>
-      </w:r>
-      <w:r>
-        <w:rPr>
-          <w:u w:val="single"/>
-        </w:rPr>
-        <w:tab/>
-      </w:r>
-      <w:r>
-        <w:rPr>
-          <w:u w:val="single"/>
-        </w:rPr>
-        <w:tab/>
-      </w:r>
-      <w:r>
-        <w:rPr>
-          <w:u w:val="single"/>
-        </w:rPr>
-        <w:tab/>
-      </w:r>
-      <w:r>
-        <w:rPr>
-          <w:u w:val="single"/>
-        </w:rPr>
-        <w:tab/>
-      </w:r>
-      <w:r>
-        <w:rPr>
-          <w:u w:val="single"/>
-        </w:rPr>
-        <w:tab/>
-      </w:r>
-      <w:r>
-        <w:rPr>
-          <w:u w:val="single"/>
-        </w:rPr>
-        <w:tab/>
-      </w:r>
-      <w:r>
-        <w:rPr>
-          <w:u w:val="single"/>
-        </w:rPr>
-        <w:tab/>
-      </w:r>
-      <w:r>
-        <w:rPr>
-          <w:u w:val="single"/>
-        </w:rPr>
-        <w:tab/>
-      </w:r>
-      <w:r>
-        <w:rPr>
-          <w:u w:val="single"/>
-        </w:rPr>
-        <w:tab/>
-      </w:r>
-      <w:r>
-        <w:rPr>
-          <w:u w:val="single"/>
-        </w:rPr>
-        <w:tab/>
-      </w:r>
-      <w:r>
-        <w:rPr>
-          <w:u w:val="single"/>
-        </w:rPr>
-        <w:tab/>
-      </w:r>
-      <w:r>
-        <w:rPr>
-          <w:u w:val="single"/>
-        </w:rPr>
-        <w:tab/>
-      </w:r>
-      <w:r>
-        <w:rPr>
-          <w:u w:val="single"/>
-        </w:rPr>
-        <w:tab/>
-      </w:r>
-      <w:r>
-        <w:rPr>
-          <w:u w:val="single"/>
-        </w:rPr>
-        <w:tab/>
-      </w:r>
-      <w:r>
-        <w:rPr>
-          <w:u w:val="single"/>
-        </w:rPr>
-        <w:tab/>
-      </w:r>
-      <w:r>
-        <w:rPr>
-          <w:u w:val="single"/>
-        </w:rPr>
-        <w:tab/>
-      </w:r>
-      <w:r>
-        <w:rPr>
-          <w:u w:val="single"/>
-        </w:rPr>
-        <w:tab/>
-      </w:r>
-      <w:r>
-        <w:rPr>
-          <w:u w:val="single"/>
-        </w:rPr>
-        <w:tab/>
-      </w:r>
-      <w:r>
-        <w:rPr>
-          <w:u w:val="single"/>
-        </w:rPr>
-        <w:tab/>
-      </w:r>
-      <w:r>
-        <w:rPr>
-          <w:u w:val="single"/>
-        </w:rPr>
-        <w:tab/>
-      </w:r>
-      <w:r>
-        <w:rPr>
-          <w:u w:val="single"/>
-        </w:rPr>
-        <w:tab/>
-      </w:r>
-      <w:r>
-        <w:rPr>
-          <w:u w:val="single"/>
-        </w:rPr>
-        <w:tab/>
-      </w:r>
-      <w:r>
-        <w:rPr>
-          <w:u w:val="single"/>
-        </w:rPr>
-        <w:tab/>
-      </w:r>
-      <w:r>
-        <w:rPr>
-          <w:u w:val="single"/>
-        </w:rPr>
-        <w:tab/>
-      </w:r>
-      <w:r>
-        <w:rPr>
-          <w:u w:val="single"/>
-        </w:rPr>
-        <w:tab/>
-      </w:r>
-      <w:r>
-        <w:rPr>
-          <w:u w:val="single"/>
-        </w:rPr>
-        <w:tab/>
-      </w:r>
-      <w:r>
-        <w:rPr>
-          <w:u w:val="single"/>
-        </w:rPr>
-        <w:tab/>
-      </w:r>
-      <w:r>
-        <w:rPr>
-          <w:u w:val="single"/>
-        </w:rPr>
-        <w:tab/>
-      </w:r>
-      <w:r>
-        <w:rPr>
-          <w:u w:val="single"/>
-        </w:rPr>
-        <w:tab/>
-      </w:r>
-      <w:r>
-        <w:rPr>
-          <w:u w:val="single"/>
-        </w:rPr>
-        <w:tab/>
-      </w:r>
-      <w:r>
-        <w:rPr>
-          <w:u w:val="single"/>
-        </w:rPr>
-        <w:lastRenderedPageBreak/>
-        <w:tab/>
-      </w:r>
-      <w:r>
-        <w:rPr>
-          <w:u w:val="single"/>
-        </w:rPr>
-        <w:tab/>
-      </w:r>
-      <w:r>
-        <w:rPr>
-          <w:u w:val="single"/>
-        </w:rPr>
-        <w:tab/>
-      </w:r>
-      <w:r>
-        <w:rPr>
-          <w:u w:val="single"/>
-        </w:rPr>
-        <w:tab/>
-      </w:r>
-      <w:r>
-        <w:rPr>
-          <w:u w:val="single"/>
-        </w:rPr>
-        <w:tab/>
-      </w:r>
-      <w:r>
-        <w:rPr>
-          <w:u w:val="single"/>
-        </w:rPr>
-        <w:tab/>
-      </w:r>
-      <w:r>
-        <w:rPr>
-          <w:u w:val="single"/>
-        </w:rPr>
-        <w:tab/>
-      </w:r>
-      <w:r>
-        <w:rPr>
-          <w:u w:val="single"/>
-        </w:rPr>
-        <w:tab/>
-      </w:r>
-      <w:r>
-        <w:rPr>
-          <w:u w:val="single"/>
-        </w:rPr>
-        <w:tab/>
-      </w:r>
-      <w:r>
-        <w:rPr>
-          <w:u w:val="single"/>
-        </w:rPr>
-        <w:tab/>
-      </w:r>
-      <w:r>
-        <w:rPr>
-          <w:u w:val="single"/>
-        </w:rPr>
-        <w:tab/>
-      </w:r>
-      <w:r>
-        <w:rPr>
-          <w:u w:val="single"/>
-        </w:rPr>
-        <w:tab/>
-      </w:r>
-      <w:r>
-        <w:rPr>
-          <w:u w:val="single"/>
-        </w:rPr>
-        <w:tab/>
-      </w:r>
-      <w:r>
-        <w:rPr>
-          <w:u w:val="single"/>
-        </w:rPr>
-        <w:tab/>
-      </w:r>
-      <w:r>
-        <w:rPr>
-          <w:u w:val="single"/>
-        </w:rPr>
-        <w:tab/>
-      </w:r>
-      <w:r>
-        <w:rPr>
-          <w:u w:val="single"/>
-        </w:rPr>
-        <w:tab/>
-      </w:r>
-      <w:r>
-        <w:rPr>
-          <w:u w:val="single"/>
-        </w:rPr>
-        <w:tab/>
-      </w:r>
-      <w:r>
-        <w:rPr>
-          <w:u w:val="single"/>
-        </w:rPr>
-        <w:tab/>
-      </w:r>
-      <w:r>
-        <w:rPr>
-          <w:u w:val="single"/>
-        </w:rPr>
-        <w:tab/>
-      </w:r>
-      <w:r>
-        <w:rPr>
-          <w:u w:val="single"/>
-        </w:rPr>
-        <w:tab/>
-      </w:r>
-      <w:r>
-        <w:rPr>
-          <w:u w:val="single"/>
-        </w:rPr>
-        <w:tab/>
-      </w:r>
-      <w:r>
-        <w:rPr>
-          <w:u w:val="single"/>
-        </w:rPr>
-        <w:tab/>
-      </w:r>
-      <w:r>
-        <w:rPr>
-          <w:u w:val="single"/>
-        </w:rPr>
-        <w:tab/>
-      </w:r>
-      <w:r>
-        <w:rPr>
-          <w:u w:val="single"/>
-        </w:rPr>
-        <w:tab/>
-      </w:r>
-      <w:r>
-        <w:rPr>
-          <w:u w:val="single"/>
-        </w:rPr>
-        <w:tab/>
-      </w:r>
-      <w:r>
-        <w:rPr>
-          <w:u w:val="single"/>
-        </w:rPr>
-        <w:tab/>
-      </w:r>
-      <w:r>
-        <w:rPr>
-          <w:u w:val="single"/>
-        </w:rPr>
-        <w:tab/>
-      </w:r>
-      <w:r>
-        <w:rPr>
-          <w:u w:val="single"/>
-        </w:rPr>
-        <w:tab/>
-      </w:r>
-      <w:r>
-        <w:rPr>
-          <w:u w:val="single"/>
-        </w:rPr>
-        <w:tab/>
-      </w:r>
-      <w:r>
-        <w:rPr>
-          <w:u w:val="single"/>
-        </w:rPr>
-        <w:tab/>
-      </w:r>
-      <w:r>
-        <w:rPr>
-          <w:u w:val="single"/>
-        </w:rPr>
-        <w:tab/>
-      </w:r>
-      <w:r>
-        <w:rPr>
-          <w:u w:val="single"/>
-        </w:rPr>
-        <w:tab/>
-      </w:r>
-      <w:r>
-        <w:rPr>
-          <w:u w:val="single"/>
-        </w:rPr>
-        <w:tab/>
-      </w:r>
-      <w:r>
-        <w:rPr>
-          <w:u w:val="single"/>
-        </w:rPr>
-        <w:tab/>
-      </w:r>
-      <w:r>
-        <w:rPr>
-          <w:u w:val="single"/>
-        </w:rPr>
-        <w:tab/>
-      </w:r>
-      <w:r>
-        <w:rPr>
-          <w:u w:val="single"/>
-        </w:rPr>
-        <w:tab/>
-      </w:r>
-      <w:r>
-        <w:rPr>
-          <w:u w:val="single"/>
-        </w:rPr>
-        <w:tab/>
-      </w:r>
-      <w:r>
-        <w:rPr>
-          <w:u w:val="single"/>
-        </w:rPr>
-        <w:tab/>
-      </w:r>
-      <w:r>
-        <w:rPr>
-          <w:u w:val="single"/>
-        </w:rPr>
-        <w:tab/>
-      </w:r>
-      <w:r>
-        <w:rPr>
-          <w:u w:val="single"/>
-        </w:rPr>
-        <w:tab/>
-      </w:r>
-      <w:r>
-        <w:rPr>
-          <w:u w:val="single"/>
-        </w:rPr>
-        <w:tab/>
-      </w:r>
-      <w:r>
-        <w:rPr>
-          <w:u w:val="single"/>
-        </w:rPr>
-        <w:tab/>
-      </w:r>
-      <w:r>
-        <w:rPr>
-          <w:u w:val="single"/>
-        </w:rPr>
-        <w:tab/>
-      </w:r>
-      <w:r>
-        <w:rPr>
-          <w:u w:val="single"/>
-        </w:rPr>
-        <w:tab/>
-      </w:r>
-      <w:r>
-        <w:rPr>
-          <w:u w:val="single"/>
-        </w:rPr>
-        <w:tab/>
-      </w:r>
-      <w:r>
-        <w:rPr>
-          <w:u w:val="single"/>
-        </w:rPr>
-        <w:tab/>
-      </w:r>
-      <w:r>
-        <w:rPr>
-          <w:u w:val="single"/>
-        </w:rPr>
-        <w:tab/>
-      </w:r>
-      <w:r>
-        <w:rPr>
-          <w:u w:val="single"/>
-        </w:rPr>
-        <w:tab/>
-      </w:r>
-      <w:r>
-        <w:rPr>
-          <w:u w:val="single"/>
-        </w:rPr>
-        <w:tab/>
-      </w:r>
-      <w:r>
-        <w:rPr>
-          <w:u w:val="single"/>
-        </w:rPr>
-        <w:tab/>
-      </w:r>
-      <w:r>
-        <w:rPr>
-          <w:u w:val="single"/>
-        </w:rPr>
-        <w:tab/>
-      </w:r>
-      <w:r>
-        <w:rPr>
-          <w:u w:val="single"/>
-        </w:rPr>
-        <w:tab/>
-      </w:r>
-      <w:r>
-        <w:rPr>
-          <w:u w:val="single"/>
-        </w:rPr>
-        <w:tab/>
-      </w:r>
-      <w:r>
-        <w:rPr>
-          <w:u w:val="single"/>
-        </w:rPr>
-        <w:tab/>
-      </w:r>
-      <w:r>
-        <w:rPr>
-          <w:u w:val="single"/>
-        </w:rPr>
-        <w:tab/>
-      </w:r>
-      <w:r>
-        <w:rPr>
-          <w:u w:val="single"/>
-        </w:rPr>
-        <w:tab/>
-      </w:r>
-      <w:r>
-        <w:rPr>
-          <w:u w:val="single"/>
-        </w:rPr>
-        <w:tab/>
-      </w:r>
-      <w:r>
-        <w:rPr>
-          <w:u w:val="single"/>
-        </w:rPr>
-        <w:tab/>
-      </w:r>
-      <w:r>
-        <w:rPr>
-          <w:u w:val="single"/>
-        </w:rPr>
-        <w:tab/>
-      </w:r>
-      <w:r>
-        <w:rPr>
-          <w:u w:val="single"/>
-        </w:rPr>
-        <w:tab/>
-      </w:r>
-      <w:r>
-        <w:rPr>
-          <w:u w:val="single"/>
-        </w:rPr>
-        <w:tab/>
-      </w:r>
-      <w:r>
-        <w:rPr>
-          <w:u w:val="single"/>
-        </w:rPr>
-        <w:tab/>
-      </w:r>
-      <w:r>
-        <w:rPr>
-          <w:u w:val="single"/>
-        </w:rPr>
-        <w:tab/>
-      </w:r>
-      <w:r>
-        <w:rPr>
-          <w:u w:val="single"/>
-        </w:rPr>
-        <w:tab/>
-      </w:r>
-      <w:r>
-        <w:rPr>
-          <w:u w:val="single"/>
-        </w:rPr>
-        <w:tab/>
-      </w:r>
-      <w:r>
-        <w:rPr>
-          <w:u w:val="single"/>
-        </w:rPr>
-        <w:tab/>
-      </w:r>
-      <w:r>
-        <w:rPr>
-          <w:u w:val="single"/>
-        </w:rPr>
-        <w:tab/>
-      </w:r>
-      <w:r>
-        <w:rPr>
-          <w:u w:val="single"/>
-        </w:rPr>
-        <w:t xml:space="preserve">             </w:t>
+      </w:pPr>
+      <w:r>
+        <w:t xml:space="preserve">5. List of graphic material (with a precise indication of mandatory drawings and graphs) </w:t>
+      </w:r>
+    </w:p>
+    <w:p>
+      <w:pPr>
+        <w:shd w:val="clear" w:color="auto" w:fill="FFFFFF"/>
+        <w:spacing w:line="360" w:lineRule="auto"/>
+        <w:rPr>
+          <w:u w:val="single"/>
+        </w:rPr>
+      </w:pPr>
+      <w:r>
+        <w:rPr>
+          <w:u w:val="single"/>
+        </w:rPr>
+        <w:tab/>
+      </w:r>
+      <w:r>
+        <w:rPr>
+          <w:u w:val="single"/>
+        </w:rPr>
+        <w:tab/>
+      </w:r>
+      <w:r>
+        <w:rPr>
+          <w:u w:val="single"/>
+        </w:rPr>
+        <w:tab/>
+      </w:r>
+      <w:r>
+        <w:rPr>
+          <w:u w:val="single"/>
+        </w:rPr>
+        <w:tab/>
+      </w:r>
+      <w:r>
+        <w:rPr>
+          <w:u w:val="single"/>
+        </w:rPr>
+        <w:tab/>
+      </w:r>
+      <w:r>
+        <w:rPr>
+          <w:u w:val="single"/>
+        </w:rPr>
+        <w:tab/>
+      </w:r>
+      <w:r>
+        <w:rPr>
+          <w:u w:val="single"/>
+        </w:rPr>
+        <w:tab/>
+      </w:r>
+      <w:r>
+        <w:rPr>
+          <w:u w:val="single"/>
+        </w:rPr>
+        <w:tab/>
+      </w:r>
+      <w:r>
+        <w:rPr>
+          <w:u w:val="single"/>
+        </w:rPr>
+        <w:tab/>
+      </w:r>
+      <w:r>
+        <w:rPr>
+          <w:u w:val="single"/>
+        </w:rPr>
+        <w:tab/>
+      </w:r>
+      <w:r>
+        <w:rPr>
+          <w:u w:val="single"/>
+        </w:rPr>
+        <w:tab/>
+      </w:r>
+      <w:r>
+        <w:rPr>
+          <w:u w:val="single"/>
+        </w:rPr>
+        <w:tab/>
+      </w:r>
+      <w:r>
+        <w:rPr>
+          <w:u w:val="single"/>
+        </w:rPr>
+        <w:tab/>
+      </w:r>
+      <w:r>
+        <w:rPr>
+          <w:u w:val="single"/>
+        </w:rPr>
+        <w:tab/>
+      </w:r>
+      <w:r>
+        <w:rPr>
+          <w:u w:val="single"/>
+        </w:rPr>
+        <w:tab/>
+      </w:r>
+      <w:r>
+        <w:rPr>
+          <w:u w:val="single"/>
+        </w:rPr>
+        <w:tab/>
+      </w:r>
+      <w:r>
+        <w:rPr>
+          <w:u w:val="single"/>
+        </w:rPr>
+        <w:tab/>
+      </w:r>
+      <w:r>
+        <w:rPr>
+          <w:u w:val="single"/>
+        </w:rPr>
+        <w:tab/>
+      </w:r>
+      <w:r>
+        <w:rPr>
+          <w:u w:val="single"/>
+        </w:rPr>
+        <w:tab/>
+      </w:r>
+      <w:r>
+        <w:rPr>
+          <w:u w:val="single"/>
+        </w:rPr>
+        <w:tab/>
+      </w:r>
+      <w:r>
+        <w:rPr>
+          <w:u w:val="single"/>
+        </w:rPr>
+        <w:tab/>
+      </w:r>
+      <w:r>
+        <w:rPr>
+          <w:u w:val="single"/>
+        </w:rPr>
+        <w:tab/>
+      </w:r>
+      <w:r>
+        <w:rPr>
+          <w:u w:val="single"/>
+        </w:rPr>
+        <w:tab/>
+      </w:r>
+      <w:r>
+        <w:rPr>
+          <w:u w:val="single"/>
+        </w:rPr>
+        <w:tab/>
+      </w:r>
+      <w:r>
+        <w:rPr>
+          <w:u w:val="single"/>
+        </w:rPr>
+        <w:tab/>
+      </w:r>
+      <w:r>
+        <w:rPr>
+          <w:u w:val="single"/>
+        </w:rPr>
+        <w:tab/>
+      </w:r>
+      <w:r>
+        <w:rPr>
+          <w:u w:val="single"/>
+        </w:rPr>
+        <w:tab/>
+      </w:r>
+      <w:r>
+        <w:rPr>
+          <w:u w:val="single"/>
+        </w:rPr>
+        <w:tab/>
+      </w:r>
+      <w:r>
+        <w:rPr>
+          <w:u w:val="single"/>
+        </w:rPr>
+        <w:tab/>
+      </w:r>
+      <w:r>
+        <w:rPr>
+          <w:u w:val="single"/>
+        </w:rPr>
+        <w:tab/>
+      </w:r>
+      <w:r>
+        <w:rPr>
+          <w:u w:val="single"/>
+        </w:rPr>
+        <w:tab/>
+      </w:r>
+      <w:r>
+        <w:rPr>
+          <w:u w:val="single"/>
+        </w:rPr>
+        <w:tab/>
+      </w:r>
+      <w:r>
+        <w:rPr>
+          <w:u w:val="single"/>
+        </w:rPr>
+        <w:tab/>
+      </w:r>
+      <w:r>
+        <w:rPr>
+          <w:u w:val="single"/>
+        </w:rPr>
+        <w:tab/>
+      </w:r>
+      <w:r>
+        <w:rPr>
+          <w:u w:val="single"/>
+        </w:rPr>
+        <w:tab/>
+      </w:r>
+      <w:r>
+        <w:rPr>
+          <w:u w:val="single"/>
+        </w:rPr>
+        <w:tab/>
+      </w:r>
+      <w:r>
+        <w:rPr>
+          <w:u w:val="single"/>
+        </w:rPr>
+        <w:tab/>
+      </w:r>
+      <w:r>
+        <w:rPr>
+          <w:u w:val="single"/>
+        </w:rPr>
+        <w:tab/>
+      </w:r>
+      <w:r>
+        <w:rPr>
+          <w:u w:val="single"/>
+        </w:rPr>
+        <w:tab/>
+      </w:r>
+      <w:r>
+        <w:rPr>
+          <w:u w:val="single"/>
+        </w:rPr>
+        <w:tab/>
+      </w:r>
+      <w:r>
+        <w:rPr>
+          <w:u w:val="single"/>
+        </w:rPr>
+        <w:tab/>
+      </w:r>
+      <w:r>
+        <w:rPr>
+          <w:u w:val="single"/>
+        </w:rPr>
+        <w:tab/>
+      </w:r>
+      <w:r>
+        <w:rPr>
+          <w:u w:val="single"/>
+        </w:rPr>
+        <w:tab/>
+      </w:r>
+      <w:r>
+        <w:rPr>
+          <w:u w:val="single"/>
+        </w:rPr>
+        <w:tab/>
+      </w:r>
+      <w:r>
+        <w:rPr>
+          <w:u w:val="single"/>
+        </w:rPr>
+        <w:tab/>
+      </w:r>
+      <w:r>
+        <w:rPr>
+          <w:u w:val="single"/>
+        </w:rPr>
+        <w:tab/>
+      </w:r>
+      <w:r>
+        <w:rPr>
+          <w:u w:val="single"/>
+        </w:rPr>
+        <w:tab/>
+      </w:r>
+      <w:r>
+        <w:rPr>
+          <w:u w:val="single"/>
+        </w:rPr>
+        <w:tab/>
+      </w:r>
+      <w:r>
+        <w:rPr>
+          <w:u w:val="single"/>
+        </w:rPr>
+        <w:tab/>
+      </w:r>
+      <w:r>
+        <w:rPr>
+          <w:u w:val="single"/>
+        </w:rPr>
+        <w:tab/>
+      </w:r>
+      <w:r>
+        <w:rPr>
+          <w:u w:val="single"/>
+        </w:rPr>
+        <w:tab/>
+      </w:r>
+      <w:r>
+        <w:rPr>
+          <w:u w:val="single"/>
+        </w:rPr>
+        <w:tab/>
+      </w:r>
+      <w:r>
+        <w:rPr>
+          <w:u w:val="single"/>
+        </w:rPr>
+        <w:tab/>
+      </w:r>
+      <w:r>
+        <w:rPr>
+          <w:u w:val="single"/>
+        </w:rPr>
+        <w:tab/>
       </w:r>
       <w:r>
         <w:rPr>
@@ -2263,360 +2687,6 @@
       <w:pPr>
         <w:shd w:val="clear" w:color="auto" w:fill="FFFFFF"/>
         <w:spacing w:before="240" w:line="360" w:lineRule="auto"/>
-      </w:pPr>
-      <w:r>
-        <w:t xml:space="preserve">5. List of graphic material (with a precise indication of mandatory drawings and graphs) </w:t>
-      </w:r>
-    </w:p>
-    <w:p>
-      <w:pPr>
-        <w:shd w:val="clear" w:color="auto" w:fill="FFFFFF"/>
-        <w:spacing w:line="360" w:lineRule="auto"/>
-        <w:rPr>
-          <w:u w:val="single"/>
-        </w:rPr>
-      </w:pPr>
-      <w:r>
-        <w:rPr>
-          <w:u w:val="single"/>
-        </w:rPr>
-        <w:tab/>
-      </w:r>
-      <w:r>
-        <w:rPr>
-          <w:u w:val="single"/>
-        </w:rPr>
-        <w:tab/>
-      </w:r>
-      <w:r>
-        <w:rPr>
-          <w:u w:val="single"/>
-        </w:rPr>
-        <w:tab/>
-      </w:r>
-      <w:r>
-        <w:rPr>
-          <w:u w:val="single"/>
-        </w:rPr>
-        <w:tab/>
-      </w:r>
-      <w:r>
-        <w:rPr>
-          <w:u w:val="single"/>
-        </w:rPr>
-        <w:tab/>
-      </w:r>
-      <w:r>
-        <w:rPr>
-          <w:u w:val="single"/>
-        </w:rPr>
-        <w:tab/>
-      </w:r>
-      <w:r>
-        <w:rPr>
-          <w:u w:val="single"/>
-        </w:rPr>
-        <w:tab/>
-      </w:r>
-      <w:r>
-        <w:rPr>
-          <w:u w:val="single"/>
-        </w:rPr>
-        <w:tab/>
-      </w:r>
-      <w:r>
-        <w:rPr>
-          <w:u w:val="single"/>
-        </w:rPr>
-        <w:tab/>
-      </w:r>
-      <w:r>
-        <w:rPr>
-          <w:u w:val="single"/>
-        </w:rPr>
-        <w:tab/>
-      </w:r>
-      <w:r>
-        <w:rPr>
-          <w:u w:val="single"/>
-        </w:rPr>
-        <w:tab/>
-      </w:r>
-      <w:r>
-        <w:rPr>
-          <w:u w:val="single"/>
-        </w:rPr>
-        <w:tab/>
-      </w:r>
-      <w:r>
-        <w:rPr>
-          <w:u w:val="single"/>
-        </w:rPr>
-        <w:tab/>
-      </w:r>
-      <w:r>
-        <w:rPr>
-          <w:u w:val="single"/>
-        </w:rPr>
-        <w:tab/>
-      </w:r>
-      <w:r>
-        <w:rPr>
-          <w:u w:val="single"/>
-        </w:rPr>
-        <w:tab/>
-      </w:r>
-      <w:r>
-        <w:rPr>
-          <w:u w:val="single"/>
-        </w:rPr>
-        <w:tab/>
-      </w:r>
-      <w:r>
-        <w:rPr>
-          <w:u w:val="single"/>
-        </w:rPr>
-        <w:tab/>
-      </w:r>
-      <w:r>
-        <w:rPr>
-          <w:u w:val="single"/>
-        </w:rPr>
-        <w:tab/>
-      </w:r>
-      <w:r>
-        <w:rPr>
-          <w:u w:val="single"/>
-        </w:rPr>
-        <w:tab/>
-      </w:r>
-      <w:r>
-        <w:rPr>
-          <w:u w:val="single"/>
-        </w:rPr>
-        <w:tab/>
-      </w:r>
-      <w:r>
-        <w:rPr>
-          <w:u w:val="single"/>
-        </w:rPr>
-        <w:tab/>
-      </w:r>
-      <w:r>
-        <w:rPr>
-          <w:u w:val="single"/>
-        </w:rPr>
-        <w:tab/>
-      </w:r>
-      <w:r>
-        <w:rPr>
-          <w:u w:val="single"/>
-        </w:rPr>
-        <w:tab/>
-      </w:r>
-      <w:r>
-        <w:rPr>
-          <w:u w:val="single"/>
-        </w:rPr>
-        <w:tab/>
-      </w:r>
-      <w:r>
-        <w:rPr>
-          <w:u w:val="single"/>
-        </w:rPr>
-        <w:tab/>
-      </w:r>
-      <w:r>
-        <w:rPr>
-          <w:u w:val="single"/>
-        </w:rPr>
-        <w:tab/>
-      </w:r>
-      <w:r>
-        <w:rPr>
-          <w:u w:val="single"/>
-        </w:rPr>
-        <w:tab/>
-      </w:r>
-      <w:r>
-        <w:rPr>
-          <w:u w:val="single"/>
-        </w:rPr>
-        <w:tab/>
-      </w:r>
-      <w:r>
-        <w:rPr>
-          <w:u w:val="single"/>
-        </w:rPr>
-        <w:tab/>
-      </w:r>
-      <w:r>
-        <w:rPr>
-          <w:u w:val="single"/>
-        </w:rPr>
-        <w:tab/>
-      </w:r>
-      <w:r>
-        <w:rPr>
-          <w:u w:val="single"/>
-        </w:rPr>
-        <w:tab/>
-      </w:r>
-      <w:r>
-        <w:rPr>
-          <w:u w:val="single"/>
-        </w:rPr>
-        <w:tab/>
-      </w:r>
-      <w:r>
-        <w:rPr>
-          <w:u w:val="single"/>
-        </w:rPr>
-        <w:tab/>
-      </w:r>
-      <w:r>
-        <w:rPr>
-          <w:u w:val="single"/>
-        </w:rPr>
-        <w:tab/>
-      </w:r>
-      <w:r>
-        <w:rPr>
-          <w:u w:val="single"/>
-        </w:rPr>
-        <w:tab/>
-      </w:r>
-      <w:r>
-        <w:rPr>
-          <w:u w:val="single"/>
-        </w:rPr>
-        <w:tab/>
-      </w:r>
-      <w:r>
-        <w:rPr>
-          <w:u w:val="single"/>
-        </w:rPr>
-        <w:tab/>
-      </w:r>
-      <w:r>
-        <w:rPr>
-          <w:u w:val="single"/>
-        </w:rPr>
-        <w:tab/>
-      </w:r>
-      <w:r>
-        <w:rPr>
-          <w:u w:val="single"/>
-        </w:rPr>
-        <w:tab/>
-      </w:r>
-      <w:r>
-        <w:rPr>
-          <w:u w:val="single"/>
-        </w:rPr>
-        <w:tab/>
-      </w:r>
-      <w:r>
-        <w:rPr>
-          <w:u w:val="single"/>
-        </w:rPr>
-        <w:tab/>
-      </w:r>
-      <w:r>
-        <w:rPr>
-          <w:u w:val="single"/>
-        </w:rPr>
-        <w:tab/>
-      </w:r>
-      <w:r>
-        <w:rPr>
-          <w:u w:val="single"/>
-        </w:rPr>
-        <w:tab/>
-      </w:r>
-      <w:r>
-        <w:rPr>
-          <w:u w:val="single"/>
-        </w:rPr>
-        <w:tab/>
-      </w:r>
-      <w:r>
-        <w:rPr>
-          <w:u w:val="single"/>
-        </w:rPr>
-        <w:tab/>
-      </w:r>
-      <w:r>
-        <w:rPr>
-          <w:u w:val="single"/>
-        </w:rPr>
-        <w:tab/>
-      </w:r>
-      <w:r>
-        <w:rPr>
-          <w:u w:val="single"/>
-        </w:rPr>
-        <w:tab/>
-      </w:r>
-      <w:r>
-        <w:rPr>
-          <w:u w:val="single"/>
-        </w:rPr>
-        <w:tab/>
-      </w:r>
-      <w:r>
-        <w:rPr>
-          <w:u w:val="single"/>
-        </w:rPr>
-        <w:tab/>
-      </w:r>
-      <w:r>
-        <w:rPr>
-          <w:u w:val="single"/>
-        </w:rPr>
-        <w:tab/>
-      </w:r>
-      <w:r>
-        <w:rPr>
-          <w:u w:val="single"/>
-        </w:rPr>
-        <w:tab/>
-      </w:r>
-      <w:r>
-        <w:rPr>
-          <w:u w:val="single"/>
-        </w:rPr>
-        <w:tab/>
-      </w:r>
-      <w:r>
-        <w:rPr>
-          <w:u w:val="single"/>
-        </w:rPr>
-        <w:tab/>
-      </w:r>
-      <w:r>
-        <w:rPr>
-          <w:u w:val="single"/>
-        </w:rPr>
-        <w:tab/>
-      </w:r>
-      <w:r>
-        <w:rPr>
-          <w:u w:val="single"/>
-        </w:rPr>
-        <w:tab/>
-      </w:r>
-      <w:r>
-        <w:rPr>
-          <w:u w:val="single"/>
-        </w:rPr>
-        <w:tab/>
-      </w:r>
-    </w:p>
-    <w:p>
-      <w:pPr>
-        <w:shd w:val="clear" w:color="auto" w:fill="FFFFFF"/>
-        <w:spacing w:before="240" w:line="360" w:lineRule="auto"/>
         <w:rPr>
           <w:u w:val="single"/>
         </w:rPr>
@@ -2648,19 +2718,11 @@
         </w:rPr>
         <w:t xml:space="preserve">                    </w:t>
       </w:r>
-      <w:proofErr w:type="spellStart"/>
-      <w:r>
-        <w:rPr>
-          <w:u w:val="single"/>
-        </w:rPr>
-        <w:t>Khajynova</w:t>
-      </w:r>
-      <w:proofErr w:type="spellEnd"/>
-      <w:r>
-        <w:rPr>
-          <w:u w:val="single"/>
-        </w:rPr>
-        <w:t xml:space="preserve"> Natalia Vladimirovna</w:t>
+      <w:r>
+        <w:rPr>
+          <w:u w:val="single"/>
+        </w:rPr>
+        <w:t>Khajynova Natalia Vladimirovna</w:t>
       </w:r>
       <w:r>
         <w:rPr>
@@ -3745,21 +3807,7 @@
           <w:u w:val="single"/>
         </w:rPr>
         <w:tab/>
-        <w:t xml:space="preserve">/ </w:t>
-      </w:r>
-      <w:proofErr w:type="spellStart"/>
-      <w:r>
-        <w:rPr>
-          <w:u w:val="single"/>
-        </w:rPr>
-        <w:t>Khajynova</w:t>
-      </w:r>
-      <w:proofErr w:type="spellEnd"/>
-      <w:r>
-        <w:rPr>
-          <w:u w:val="single"/>
-        </w:rPr>
-        <w:t xml:space="preserve"> N.V.</w:t>
+        <w:t>/ Khajynova N.V.</w:t>
       </w:r>
     </w:p>
     <w:p>
@@ -3902,17 +3950,6 @@
         </w:rPr>
         <w:t xml:space="preserve"> and signature of the student)</w:t>
       </w:r>
-    </w:p>
-    <w:p>
-      <w:pPr>
-        <w:rPr>
-          <w:b/>
-          <w:bCs/>
-          <w:sz w:val="32"/>
-          <w:szCs w:val="32"/>
-          <w:lang w:eastAsia="zh-CN"/>
-        </w:rPr>
-      </w:pPr>
     </w:p>
     <w:sdt>
       <w:sdtPr>
@@ -3938,7 +3975,7 @@
       <w:sdtContent>
         <w:p>
           <w:pPr>
-            <w:pStyle w:val="TOCHeading"/>
+            <w:pStyle w:val="TOC"/>
             <w:jc w:val="center"/>
             <w:rPr>
               <w:rFonts w:ascii="Times New Roman" w:hAnsi="Times New Roman" w:cs="Times New Roman"/>
@@ -3980,7 +4017,7 @@
           <w:hyperlink w:anchor="_Toc89434613" w:history="1">
             <w:r>
               <w:rPr>
-                <w:rStyle w:val="Hyperlink"/>
+                <w:rStyle w:val="a9"/>
                 <w:noProof/>
                 <w:lang w:eastAsia="zh-CN"/>
               </w:rPr>
@@ -4049,7 +4086,7 @@
           <w:hyperlink w:anchor="_Toc89434614" w:history="1">
             <w:r>
               <w:rPr>
-                <w:rStyle w:val="Hyperlink"/>
+                <w:rStyle w:val="a9"/>
                 <w:noProof/>
                 <w:lang w:eastAsia="zh-CN"/>
               </w:rPr>
@@ -4057,7 +4094,7 @@
             </w:r>
             <w:r>
               <w:rPr>
-                <w:rStyle w:val="Hyperlink"/>
+                <w:rStyle w:val="a9"/>
                 <w:noProof/>
                 <w:lang w:eastAsia="zh-CN"/>
               </w:rPr>
@@ -4065,7 +4102,7 @@
             </w:r>
             <w:r>
               <w:rPr>
-                <w:rStyle w:val="Hyperlink"/>
+                <w:rStyle w:val="a9"/>
                 <w:noProof/>
                 <w:lang w:eastAsia="zh-CN"/>
               </w:rPr>
@@ -4073,7 +4110,7 @@
             </w:r>
             <w:r>
               <w:rPr>
-                <w:rStyle w:val="Hyperlink"/>
+                <w:rStyle w:val="a9"/>
                 <w:noProof/>
                 <w:lang w:eastAsia="zh-CN"/>
               </w:rPr>
@@ -4143,7 +4180,7 @@
           <w:hyperlink w:anchor="_Toc89434615" w:history="1">
             <w:r>
               <w:rPr>
-                <w:rStyle w:val="Hyperlink"/>
+                <w:rStyle w:val="a9"/>
                 <w:noProof/>
                 <w:lang w:eastAsia="zh-CN"/>
               </w:rPr>
@@ -4213,7 +4250,7 @@
           <w:hyperlink w:anchor="_Toc89434616" w:history="1">
             <w:r>
               <w:rPr>
-                <w:rStyle w:val="Hyperlink"/>
+                <w:rStyle w:val="a9"/>
                 <w:noProof/>
                 <w:lang w:eastAsia="zh-CN"/>
               </w:rPr>
@@ -4283,7 +4320,7 @@
           <w:hyperlink w:anchor="_Toc89434617" w:history="1">
             <w:r>
               <w:rPr>
-                <w:rStyle w:val="Hyperlink"/>
+                <w:rStyle w:val="a9"/>
                 <w:noProof/>
                 <w:lang w:eastAsia="zh-CN"/>
               </w:rPr>
@@ -4352,14 +4389,14 @@
           <w:hyperlink w:anchor="_Toc89434618" w:history="1">
             <w:r>
               <w:rPr>
-                <w:rStyle w:val="Hyperlink"/>
+                <w:rStyle w:val="a9"/>
                 <w:noProof/>
               </w:rPr>
               <w:t>2. UML D</w:t>
             </w:r>
             <w:r>
               <w:rPr>
-                <w:rStyle w:val="Hyperlink"/>
+                <w:rStyle w:val="a9"/>
                 <w:noProof/>
               </w:rPr>
               <w:t>iagrams</w:t>
@@ -4428,7 +4465,7 @@
           <w:hyperlink w:anchor="_Toc89434619" w:history="1">
             <w:r>
               <w:rPr>
-                <w:rStyle w:val="Hyperlink"/>
+                <w:rStyle w:val="a9"/>
                 <w:noProof/>
                 <w:lang w:eastAsia="zh-CN"/>
               </w:rPr>
@@ -4498,7 +4535,7 @@
           <w:hyperlink w:anchor="_Toc89434620" w:history="1">
             <w:r>
               <w:rPr>
-                <w:rStyle w:val="Hyperlink"/>
+                <w:rStyle w:val="a9"/>
                 <w:noProof/>
               </w:rPr>
               <w:t>2.2 Sequence Diagram</w:t>
@@ -4567,7 +4604,7 @@
           <w:hyperlink w:anchor="_Toc89434621" w:history="1">
             <w:r>
               <w:rPr>
-                <w:rStyle w:val="Hyperlink"/>
+                <w:rStyle w:val="a9"/>
                 <w:noProof/>
               </w:rPr>
               <w:t>2.3 Activity Diagram</w:t>
@@ -4636,7 +4673,7 @@
           <w:hyperlink w:anchor="_Toc89434622" w:history="1">
             <w:r>
               <w:rPr>
-                <w:rStyle w:val="Hyperlink"/>
+                <w:rStyle w:val="a9"/>
                 <w:noProof/>
               </w:rPr>
               <w:t>2.4 Class Diagram</w:t>
@@ -4704,7 +4741,7 @@
           <w:hyperlink w:anchor="_Toc89434623" w:history="1">
             <w:r>
               <w:rPr>
-                <w:rStyle w:val="Hyperlink"/>
+                <w:rStyle w:val="a9"/>
                 <w:noProof/>
                 <w:lang w:eastAsia="zh-CN"/>
               </w:rPr>
@@ -4773,7 +4810,7 @@
           <w:hyperlink w:anchor="_Toc89434624" w:history="1">
             <w:r>
               <w:rPr>
-                <w:rStyle w:val="Hyperlink"/>
+                <w:rStyle w:val="a9"/>
                 <w:noProof/>
                 <w:lang w:eastAsia="zh-CN"/>
               </w:rPr>
@@ -4872,7 +4909,7 @@
     </w:p>
     <w:p>
       <w:pPr>
-        <w:pStyle w:val="Heading1"/>
+        <w:pStyle w:val="1"/>
         <w:spacing w:before="0" w:after="0" w:line="240" w:lineRule="auto"/>
         <w:jc w:val="center"/>
         <w:rPr>
@@ -4918,7 +4955,7 @@
     <w:p>
       <w:pPr>
         <w:spacing w:after="0"/>
-        <w:ind w:firstLineChars="200" w:firstLine="560"/>
+        <w:ind w:firstLine="560"/>
         <w:jc w:val="both"/>
         <w:rPr>
           <w:lang w:eastAsia="zh-CN"/>
@@ -4928,25 +4965,25 @@
         <w:rPr>
           <w:lang w:eastAsia="zh-CN"/>
         </w:rPr>
-        <w:t xml:space="preserve">With the development of the social economy, people's life rhythm is accelerating, and working hours are quite tight, but three meals a day are indispensable. Through the online meal ordering system, you can prepare a nutritious and affordable meal for </w:t>
-      </w:r>
-      <w:r>
-        <w:rPr>
-          <w:lang w:eastAsia="zh-CN"/>
-        </w:rPr>
-        <w:t>yours</w:t>
-      </w:r>
-      <w:r>
-        <w:rPr>
-          <w:lang w:eastAsia="zh-CN"/>
-        </w:rPr>
-        <w:t>, family, friends, etc. without having to visit the site in person and go online at home or in the office. To realize the collection, processing, sharing, and reuse of customer ordering information, to improve the level and efficiency of the catering business, and achieve a more convenient, faster, and more effective meal delivery business than telephone orders. Through the inspection of the ordering process, a comprehensive analysis of the business details, combined with the most advanced software development technology, the digital and networked management of order has been realized.</w:t>
+        <w:t xml:space="preserve">The development of the times, the progress of technology, the alternation of old and new items </w:t>
+      </w:r>
+      <w:r>
+        <w:rPr>
+          <w:lang w:eastAsia="zh-CN"/>
+        </w:rPr>
+        <w:t>is</w:t>
+      </w:r>
+      <w:r>
+        <w:rPr>
+          <w:lang w:eastAsia="zh-CN"/>
+        </w:rPr>
+        <w:t xml:space="preserve"> changing day by day, every family, everyone will have updated items in the idle, how to deal with these items has also become a daily concern. Some people will get to the local second-hand market to trade, some people will be far from the second-hand market or second-hand items are not easy to carry and sell it as scrap or even throw away. This is not only bad for the environment, but also a waste of social resources.</w:t>
       </w:r>
     </w:p>
     <w:p>
       <w:pPr>
         <w:spacing w:after="0"/>
-        <w:ind w:firstLineChars="200" w:firstLine="560"/>
+        <w:ind w:firstLine="560"/>
         <w:jc w:val="both"/>
         <w:rPr>
           <w:lang w:eastAsia="zh-CN"/>
@@ -4956,13 +4993,13 @@
         <w:rPr>
           <w:lang w:eastAsia="zh-CN"/>
         </w:rPr>
-        <w:t>The catering system not only needs to systematically manage the entire catering business through the information system but also requires the computer to handle all kinds of manual services, such as ordering and menu transmission. At the same time, this website is an online meal ordering system that can provide customers with services such as online selection of merchants, browsing of food introductions, ordering and order, the appointment of mealtimes, meal or delivery, and indicating currency payment methods. In this way, the traditional way of ordering food is also turning to network development, but at present, the online ordering business is still in its formative stage, and there is still a lot of room for growth.</w:t>
+        <w:t>With the popularity of the network, the traditional second-hand trading market also appeared in the network, due to the pervasive nature of network information, changing people's habits. Nowadays, from the traditional sale and purchase of second-hand goods to go to the second-hand market, to just open the computer or cell phone can be released throughout the country to sell second-hand goods or information for purchase, which is greatly convenient for the general public. The network also greatly promotes the development of second-hand transactions, the convenience of the network also makes more and more people are used to buying and selling second-hand items on the Internet, and no longer need to visit the traditional second-hand market. So where to post second-hand trading information in order to make the most of the convenience of the Internet? The company's main goal is to provide a platform for the release of information, and this is where the second-hand trading platform was born.</w:t>
       </w:r>
     </w:p>
     <w:p>
       <w:pPr>
         <w:spacing w:after="0"/>
-        <w:ind w:firstLineChars="200" w:firstLine="560"/>
+        <w:ind w:firstLine="560"/>
         <w:jc w:val="both"/>
         <w:rPr>
           <w:lang w:eastAsia="zh-CN"/>
@@ -4972,13 +5009,13 @@
         <w:rPr>
           <w:lang w:eastAsia="zh-CN"/>
         </w:rPr>
-        <w:t xml:space="preserve">As an online ordering system. First, to ensure that customers can easily order meals, the system should be able to view meals by category, and the system should implement the "shopping cart" function. Users can put the selected products into the "shopping order", and after the purchase is completed Check out together again. In the background of the system, the administrator can view customer purchase orders, publish news, manage various users, etc. To provide better services, the system should also support user complaints. Therefore, it can be analyzed that the functions realized by the system include the foreground and the background, and the foreground is the main part of the system function. </w:t>
+        <w:t>The birth of the second-hand trading platform makes second-hand trading no longer restricted to the second-hand marketplace. The convenience of the network allows most people to choose to publish second-hand trading information on the second-hand trading platform, without having to leave home to buy and sell second-hand items, which is very convenient for the people. It can be said that the second-hand trading network has greatly promoted the enthusiasm of the people to buy and sell second-hand goods, and also promoted the effective use of social resources.</w:t>
       </w:r>
     </w:p>
     <w:p>
       <w:pPr>
         <w:spacing w:after="0"/>
-        <w:ind w:firstLineChars="200" w:firstLine="560"/>
+        <w:ind w:firstLine="560"/>
         <w:jc w:val="both"/>
         <w:rPr>
           <w:lang w:eastAsia="zh-CN"/>
@@ -4988,18 +5025,13 @@
         <w:rPr>
           <w:lang w:eastAsia="zh-CN"/>
         </w:rPr>
-        <w:t>The front desk is mainly based on the page after the identity is logged in, and the functions include the following parts:</w:t>
-      </w:r>
-    </w:p>
-    <w:p>
-      <w:pPr>
-        <w:pStyle w:val="ListParagraph"/>
-        <w:numPr>
-          <w:ilvl w:val="0"/>
-          <w:numId w:val="3"/>
-        </w:numPr>
+        <w:t>As a used goods trading system. First of all, users can post used goods as sellers and buy goods as buyers, so user roles should have both buyer and seller roles. And the system should implement a "user communication subsystem" for communication between buyers and sellers, so that buyers and sellers can communicate in the communication system. The administrator can manage users, manage posted products, manage users' orders, etc. Users can also apply for arbitration of orders, and the administrator can arbitrate orders.</w:t>
+      </w:r>
+    </w:p>
+    <w:p>
+      <w:pPr>
         <w:spacing w:after="0"/>
-        <w:ind w:firstLineChars="0"/>
+        <w:ind w:firstLine="560"/>
         <w:jc w:val="both"/>
         <w:rPr>
           <w:lang w:eastAsia="zh-CN"/>
@@ -5009,18 +5041,13 @@
         <w:rPr>
           <w:lang w:eastAsia="zh-CN"/>
         </w:rPr>
-        <w:t>First page. A brief introduction to some information about restaurants and meals.</w:t>
-      </w:r>
-    </w:p>
-    <w:p>
-      <w:pPr>
-        <w:pStyle w:val="ListParagraph"/>
-        <w:numPr>
-          <w:ilvl w:val="0"/>
-          <w:numId w:val="3"/>
-        </w:numPr>
+        <w:t>The purpose of this interdisciplinary paper is to show that an existing modeling language, Integrated Definition of Functional Modeling (IDEF0), is suitable for strategy modeling and automation of strategic plan development and implementation.</w:t>
+      </w:r>
+    </w:p>
+    <w:p>
+      <w:pPr>
         <w:spacing w:after="0"/>
-        <w:ind w:firstLineChars="0"/>
+        <w:ind w:firstLine="560"/>
         <w:jc w:val="both"/>
         <w:rPr>
           <w:lang w:eastAsia="zh-CN"/>
@@ -5030,18 +5057,13 @@
         <w:rPr>
           <w:lang w:eastAsia="zh-CN"/>
         </w:rPr>
-        <w:t>Ordering process. Realize the description of the ordering process for different users.</w:t>
-      </w:r>
-    </w:p>
-    <w:p>
-      <w:pPr>
-        <w:pStyle w:val="ListParagraph"/>
-        <w:numPr>
-          <w:ilvl w:val="0"/>
-          <w:numId w:val="3"/>
-        </w:numPr>
+        <w:t>Data Flow Diagrams (DFDs) provide a straightforward and effective way for organizations to understand, refine, and implement new processes or systems. They are visual representations of your processes or systems, so they make it easy to understand and prune.</w:t>
+      </w:r>
+    </w:p>
+    <w:p>
+      <w:pPr>
         <w:spacing w:after="0"/>
-        <w:ind w:firstLineChars="0"/>
+        <w:ind w:firstLine="560"/>
         <w:jc w:val="both"/>
         <w:rPr>
           <w:lang w:eastAsia="zh-CN"/>
@@ -5051,18 +5073,14 @@
         <w:rPr>
           <w:lang w:eastAsia="zh-CN"/>
         </w:rPr>
-        <w:t>Meal display. Realize the classified display of the restaurant's meals and query the specific information of a meal.</w:t>
-      </w:r>
-    </w:p>
-    <w:p>
-      <w:pPr>
-        <w:pStyle w:val="ListParagraph"/>
-        <w:numPr>
-          <w:ilvl w:val="0"/>
-          <w:numId w:val="3"/>
-        </w:numPr>
+        <w:lastRenderedPageBreak/>
+        <w:t>A database model shows the logical structure of a database, including the relationships and constraints that determine how data is stored and accessed. The design of a single database model is based on the rules and concepts of whichever broader data model the designer has adopted. Most data models can be represented by an accompanying database diagram.</w:t>
+      </w:r>
+    </w:p>
+    <w:p>
+      <w:pPr>
         <w:spacing w:after="0"/>
-        <w:ind w:firstLineChars="0"/>
+        <w:ind w:firstLine="560"/>
         <w:jc w:val="both"/>
         <w:rPr>
           <w:lang w:eastAsia="zh-CN"/>
@@ -5072,18 +5090,13 @@
         <w:rPr>
           <w:lang w:eastAsia="zh-CN"/>
         </w:rPr>
-        <w:t>Center. View and modify information.</w:t>
-      </w:r>
-    </w:p>
-    <w:p>
-      <w:pPr>
-        <w:pStyle w:val="ListParagraph"/>
-        <w:numPr>
-          <w:ilvl w:val="0"/>
-          <w:numId w:val="3"/>
-        </w:numPr>
+        <w:t>The purpose of use case diagrams in UML is to show the different ways in which users may interact with the system.</w:t>
+      </w:r>
+    </w:p>
+    <w:p>
+      <w:pPr>
         <w:spacing w:after="0"/>
-        <w:ind w:firstLineChars="0"/>
+        <w:ind w:firstLine="560"/>
         <w:jc w:val="both"/>
         <w:rPr>
           <w:lang w:eastAsia="zh-CN"/>
@@ -5093,18 +5106,13 @@
         <w:rPr>
           <w:lang w:eastAsia="zh-CN"/>
         </w:rPr>
-        <w:t>Information release. The release of mall information and user complaints and customer messages.</w:t>
-      </w:r>
-    </w:p>
-    <w:p>
-      <w:pPr>
-        <w:pStyle w:val="ListParagraph"/>
-        <w:numPr>
-          <w:ilvl w:val="0"/>
-          <w:numId w:val="3"/>
-        </w:numPr>
+        <w:t>Sequence diagrams are a dynamic modeling scheme in UML because they focus specifically on lifelines, or concurrent processes and objects, and the messages that are exchanged between them to perform a function before the end of the lifeline.</w:t>
+      </w:r>
+    </w:p>
+    <w:p>
+      <w:pPr>
         <w:spacing w:after="0"/>
-        <w:ind w:firstLineChars="0"/>
+        <w:ind w:firstLine="560"/>
         <w:jc w:val="both"/>
         <w:rPr>
           <w:lang w:eastAsia="zh-CN"/>
@@ -5114,18 +5122,13 @@
         <w:rPr>
           <w:lang w:eastAsia="zh-CN"/>
         </w:rPr>
-        <w:t>Online ordering. Fill in and send the order.</w:t>
-      </w:r>
-    </w:p>
-    <w:p>
-      <w:pPr>
-        <w:pStyle w:val="ListParagraph"/>
-        <w:numPr>
-          <w:ilvl w:val="0"/>
-          <w:numId w:val="3"/>
-        </w:numPr>
+        <w:t>An activity diagram is essentially a flowchart that shows the activities performed by the system.</w:t>
+      </w:r>
+    </w:p>
+    <w:p>
+      <w:pPr>
         <w:spacing w:after="0"/>
-        <w:ind w:firstLineChars="0"/>
+        <w:ind w:firstLine="560"/>
         <w:jc w:val="both"/>
         <w:rPr>
           <w:lang w:eastAsia="zh-CN"/>
@@ -5135,333 +5138,53 @@
         <w:rPr>
           <w:lang w:eastAsia="zh-CN"/>
         </w:rPr>
-        <w:lastRenderedPageBreak/>
-        <w:t>Backstage login. After relevant verification, the administrator logs backstage to realize the management of users, meals, orders, and messages.</w:t>
+        <w:t>Class diagrams are one of the most useful types of diagrams in UML because they clearly depict the structure of a particular system by modeling the relationships between classes, properties, operations, and objects.</w:t>
       </w:r>
     </w:p>
     <w:p>
       <w:pPr>
         <w:spacing w:after="0"/>
-        <w:ind w:firstLineChars="200" w:firstLine="560"/>
+        <w:ind w:firstLine="560"/>
         <w:jc w:val="both"/>
         <w:rPr>
           <w:lang w:eastAsia="zh-CN"/>
         </w:rPr>
       </w:pPr>
-      <w:r>
-        <w:rPr>
-          <w:lang w:eastAsia="zh-CN"/>
-        </w:rPr>
-        <w:t>The background functions include the following parts:</w:t>
-      </w:r>
-    </w:p>
-    <w:p>
-      <w:pPr>
-        <w:pStyle w:val="ListParagraph"/>
-        <w:numPr>
-          <w:ilvl w:val="0"/>
-          <w:numId w:val="4"/>
-        </w:numPr>
+    </w:p>
+    <w:p>
+      <w:pPr>
         <w:spacing w:after="0"/>
-        <w:ind w:firstLineChars="0"/>
+        <w:ind w:firstLine="560"/>
         <w:jc w:val="both"/>
         <w:rPr>
           <w:lang w:eastAsia="zh-CN"/>
         </w:rPr>
       </w:pPr>
-      <w:r>
-        <w:rPr>
-          <w:lang w:eastAsia="zh-CN"/>
-        </w:rPr>
-        <w:t>Meal management. Realize operations such as adding, deleting, modifying, and querying meal information.</w:t>
-      </w:r>
-    </w:p>
-    <w:p>
-      <w:pPr>
-        <w:pStyle w:val="ListParagraph"/>
-        <w:numPr>
-          <w:ilvl w:val="0"/>
-          <w:numId w:val="4"/>
-        </w:numPr>
+    </w:p>
+    <w:p>
+      <w:pPr>
         <w:spacing w:after="0"/>
-        <w:ind w:firstLineChars="0"/>
+        <w:ind w:firstLine="560"/>
         <w:jc w:val="both"/>
         <w:rPr>
           <w:lang w:eastAsia="zh-CN"/>
         </w:rPr>
       </w:pPr>
-      <w:r>
-        <w:rPr>
-          <w:lang w:eastAsia="zh-CN"/>
-        </w:rPr>
-        <w:t>Order management. Manage user orders.</w:t>
-      </w:r>
-    </w:p>
-    <w:p>
-      <w:pPr>
-        <w:pStyle w:val="ListParagraph"/>
-        <w:numPr>
-          <w:ilvl w:val="0"/>
-          <w:numId w:val="4"/>
-        </w:numPr>
+    </w:p>
+    <w:p>
+      <w:pPr>
         <w:spacing w:after="0"/>
-        <w:ind w:firstLineChars="0"/>
+        <w:ind w:firstLine="560"/>
         <w:jc w:val="both"/>
         <w:rPr>
-          <w:lang w:eastAsia="zh-CN"/>
-        </w:rPr>
-      </w:pPr>
-      <w:r>
-        <w:rPr>
-          <w:lang w:eastAsia="zh-CN"/>
-        </w:rPr>
-        <w:t>Information management. The release of mall announcements and mall dynamic information, as well as the management of user complaints and customer messages.</w:t>
-      </w:r>
-    </w:p>
-    <w:p>
-      <w:pPr>
-        <w:spacing w:after="0"/>
-        <w:ind w:firstLineChars="200" w:firstLine="560"/>
-        <w:jc w:val="both"/>
-        <w:rPr>
-          <w:lang w:eastAsia="zh-CN"/>
-        </w:rPr>
-      </w:pPr>
-      <w:r>
-        <w:rPr>
-          <w:lang w:eastAsia="zh-CN"/>
-        </w:rPr>
-        <w:t>The goal of this interdisciplinary paper is to show that an existing modeling language, Integration Definition for Function Modeling (IDEF0), is applicable for use in strategy modeling and for automation of strategic plan development and implementation.</w:t>
-      </w:r>
-    </w:p>
-    <w:p>
-      <w:pPr>
-        <w:spacing w:after="0"/>
-        <w:ind w:firstLineChars="200" w:firstLine="560"/>
-        <w:jc w:val="both"/>
-        <w:rPr>
-          <w:lang w:eastAsia="zh-CN"/>
-        </w:rPr>
-      </w:pPr>
-      <w:r>
-        <w:rPr>
-          <w:lang w:eastAsia="zh-CN"/>
-        </w:rPr>
-        <w:t>Data flow diagrams</w:t>
-      </w:r>
-      <w:r>
-        <w:rPr>
-          <w:lang w:eastAsia="zh-CN"/>
-        </w:rPr>
-        <w:t xml:space="preserve"> (DFD)</w:t>
-      </w:r>
-      <w:r>
-        <w:rPr>
-          <w:lang w:eastAsia="zh-CN"/>
-        </w:rPr>
-        <w:t xml:space="preserve"> provide a straightforward, efficient way for organizations to understand, perfect, and implement new processes or systems. They’re visual representations of your process or system, so they make it easy to understand and prune.</w:t>
-      </w:r>
-    </w:p>
-    <w:p>
-      <w:pPr>
-        <w:spacing w:after="0"/>
-        <w:ind w:firstLineChars="200" w:firstLine="560"/>
-        <w:jc w:val="both"/>
-        <w:rPr>
-          <w:lang w:eastAsia="zh-CN"/>
-        </w:rPr>
-      </w:pPr>
-      <w:r>
-        <w:rPr>
-          <w:lang w:eastAsia="zh-CN"/>
-        </w:rPr>
-        <w:t>A database model shows the logical structure of a database, including the relationships and constraints that determine how data can be stored and accessed. Individual database models are designed based on the rules and concepts of whichever broader data model the designers adopt. Most data models can be represented by an accompanying database diagram.</w:t>
-      </w:r>
-    </w:p>
-    <w:p>
-      <w:pPr>
-        <w:spacing w:after="0"/>
-        <w:ind w:firstLineChars="200" w:firstLine="560"/>
-        <w:jc w:val="both"/>
-        <w:rPr>
-          <w:lang w:eastAsia="zh-CN"/>
-        </w:rPr>
-      </w:pPr>
-      <w:r>
-        <w:rPr>
-          <w:lang w:eastAsia="zh-CN"/>
-        </w:rPr>
-        <w:t xml:space="preserve">The purpose of a use case diagram in UML is to demonstrate the different ways that a user might interact with a system. </w:t>
-      </w:r>
-    </w:p>
-    <w:p>
-      <w:pPr>
-        <w:spacing w:after="0"/>
-        <w:ind w:firstLineChars="200" w:firstLine="560"/>
-        <w:jc w:val="both"/>
-        <w:rPr>
-          <w:lang w:eastAsia="zh-CN"/>
-        </w:rPr>
-      </w:pPr>
-      <w:r>
-        <w:rPr>
-          <w:lang w:eastAsia="zh-CN"/>
-        </w:rPr>
-        <w:t xml:space="preserve">Sequence diagrams are a dynamic modeling solution in UML because they specifically focus on lifelines, or the processes and objects that live simultaneously, and the messages exchanged between them to perform a function before the lifeline ends. </w:t>
-      </w:r>
-    </w:p>
-    <w:p>
-      <w:pPr>
-        <w:spacing w:after="0"/>
-        <w:ind w:firstLineChars="200" w:firstLine="560"/>
-        <w:jc w:val="both"/>
-        <w:rPr>
-          <w:lang w:eastAsia="zh-CN"/>
-        </w:rPr>
-      </w:pPr>
-      <w:r>
-        <w:rPr>
-          <w:lang w:eastAsia="zh-CN"/>
-        </w:rPr>
-        <w:t xml:space="preserve">An activity diagram is essentially a flowchart that shows activities performed by a system. </w:t>
-      </w:r>
-    </w:p>
-    <w:p>
-      <w:pPr>
-        <w:spacing w:after="0"/>
-        <w:ind w:firstLineChars="200" w:firstLine="560"/>
-        <w:jc w:val="both"/>
-        <w:rPr>
-          <w:lang w:eastAsia="zh-CN"/>
-        </w:rPr>
-      </w:pPr>
-      <w:r>
-        <w:rPr>
-          <w:lang w:eastAsia="zh-CN"/>
-        </w:rPr>
-        <w:t xml:space="preserve">Class diagrams are one of the most useful types of diagrams in UML as they clearly map out the structure of a particular system by modeling its classes, attributes, operations, and relationships between objects. </w:t>
-      </w:r>
-    </w:p>
-    <w:p>
-      <w:pPr>
-        <w:spacing w:after="0"/>
-        <w:ind w:firstLineChars="200" w:firstLine="560"/>
-        <w:jc w:val="both"/>
-        <w:rPr>
-          <w:lang w:eastAsia="zh-CN"/>
-        </w:rPr>
-      </w:pPr>
-      <w:r>
-        <w:rPr>
-          <w:lang w:eastAsia="zh-CN"/>
-        </w:rPr>
-        <w:t>Social feasibility:</w:t>
-      </w:r>
-    </w:p>
-    <w:p>
-      <w:pPr>
-        <w:pStyle w:val="ListParagraph"/>
-        <w:numPr>
-          <w:ilvl w:val="0"/>
-          <w:numId w:val="5"/>
-        </w:numPr>
-        <w:spacing w:after="0"/>
-        <w:ind w:firstLineChars="0"/>
-        <w:jc w:val="both"/>
-        <w:rPr>
-          <w:lang w:eastAsia="zh-CN"/>
-        </w:rPr>
-      </w:pPr>
-      <w:r>
-        <w:rPr>
-          <w:lang w:eastAsia="zh-CN"/>
-        </w:rPr>
-        <w:t xml:space="preserve">Online meal ordering </w:t>
-      </w:r>
-      <w:proofErr w:type="spellStart"/>
-      <w:r>
-        <w:rPr>
-          <w:lang w:eastAsia="zh-CN"/>
-        </w:rPr>
-        <w:t>informationizes</w:t>
-      </w:r>
-      <w:proofErr w:type="spellEnd"/>
-      <w:r>
-        <w:rPr>
-          <w:lang w:eastAsia="zh-CN"/>
-        </w:rPr>
-        <w:t xml:space="preserve"> and digitizes the traditional transaction process. On the one hand, the information flow replaces face-to-face transactions, which can greatly reduce manpower and material resources, and reduce costs; on the other hand, it breaks through the limitations of time and space, making transaction activities possible in Any time, any place, thus greatly improving efficiency.</w:t>
-      </w:r>
-    </w:p>
-    <w:p>
-      <w:pPr>
-        <w:pStyle w:val="ListParagraph"/>
-        <w:numPr>
-          <w:ilvl w:val="0"/>
-          <w:numId w:val="5"/>
-        </w:numPr>
-        <w:spacing w:after="0"/>
-        <w:ind w:firstLineChars="0"/>
-        <w:jc w:val="both"/>
-        <w:rPr>
-          <w:lang w:eastAsia="zh-CN"/>
-        </w:rPr>
-      </w:pPr>
-      <w:r>
-        <w:rPr>
-          <w:lang w:eastAsia="zh-CN"/>
-        </w:rPr>
-        <w:t>Online meal ordering enables the catering industry to enter the information market at a lower cost, making it possible for small and medium-sized enterprises to have the same information resources as large enterprises. Its open characteristics have created more trading opportunities for enterprises and improved the competitiveness of small and medium-sized enterprises.</w:t>
-      </w:r>
-    </w:p>
-    <w:p>
-      <w:pPr>
-        <w:pStyle w:val="ListParagraph"/>
-        <w:numPr>
-          <w:ilvl w:val="0"/>
-          <w:numId w:val="5"/>
-        </w:numPr>
-        <w:spacing w:after="0"/>
-        <w:ind w:firstLineChars="0"/>
-        <w:jc w:val="both"/>
-        <w:rPr>
-          <w:lang w:eastAsia="zh-CN"/>
-        </w:rPr>
-      </w:pPr>
-      <w:r>
-        <w:rPr>
-          <w:lang w:eastAsia="zh-CN"/>
-        </w:rPr>
-        <w:lastRenderedPageBreak/>
-        <w:t>Online meal ordering redefines the traditional circulation model, reduces intermediate links, makes direct transactions between producers and consumers possible, and changes the way the entire social economy operates to a certain extent.</w:t>
-      </w:r>
-    </w:p>
-    <w:p>
-      <w:pPr>
-        <w:spacing w:after="0"/>
-        <w:ind w:firstLineChars="200" w:firstLine="560"/>
-        <w:jc w:val="both"/>
-        <w:rPr>
-          <w:lang w:eastAsia="zh-CN"/>
-        </w:rPr>
-      </w:pPr>
-      <w:r>
-        <w:rPr>
-          <w:lang w:eastAsia="zh-CN"/>
-        </w:rPr>
-        <w:t>Economic feasibility</w:t>
-      </w:r>
-      <w:r>
-        <w:rPr>
           <w:rFonts w:hint="eastAsia"/>
           <w:lang w:eastAsia="zh-CN"/>
         </w:rPr>
-        <w:t>:</w:t>
-      </w:r>
-    </w:p>
-    <w:p>
-      <w:pPr>
-        <w:pStyle w:val="ListParagraph"/>
+      </w:pPr>
+    </w:p>
+    <w:p>
+      <w:pPr>
+        <w:pStyle w:val="a8"/>
         <w:numPr>
           <w:ilvl w:val="0"/>
           <w:numId w:val="6"/>
@@ -5477,39 +5200,12 @@
         <w:rPr>
           <w:lang w:eastAsia="zh-CN"/>
         </w:rPr>
-        <w:t>Financial feasibility: Because the system development environment configuration and its development are not complicated, only some basic development tools are required. Moreover, the developed system is relatively simple to operate, and has some resource advantages in the network, so the development cost is relatively low.</w:t>
-      </w:r>
-    </w:p>
-    <w:p>
-      <w:pPr>
-        <w:pStyle w:val="ListParagraph"/>
-        <w:numPr>
-          <w:ilvl w:val="0"/>
-          <w:numId w:val="6"/>
-        </w:numPr>
-        <w:spacing w:after="0"/>
-        <w:ind w:firstLineChars="0"/>
-        <w:jc w:val="both"/>
-        <w:rPr>
-          <w:lang w:eastAsia="zh-CN"/>
-        </w:rPr>
-      </w:pPr>
-      <w:r>
-        <w:rPr>
-          <w:lang w:eastAsia="zh-CN"/>
-        </w:rPr>
-        <w:t>Economic rationality: As business activities are conducted through the Internet, the cost of information is low, without leaving home, transportation costs can be saved, and intermediary costs are reduced, so the entire transaction activities will reduce costs.</w:t>
-      </w:r>
-      <w:r>
-        <w:rPr>
-          <w:lang w:eastAsia="zh-CN"/>
-        </w:rPr>
         <w:br w:type="page"/>
       </w:r>
     </w:p>
     <w:p>
       <w:pPr>
-        <w:pStyle w:val="Heading1"/>
+        <w:pStyle w:val="1"/>
         <w:spacing w:before="0" w:after="0" w:line="240" w:lineRule="auto"/>
         <w:jc w:val="center"/>
         <w:rPr>
@@ -5541,7 +5237,7 @@
     </w:p>
     <w:p>
       <w:pPr>
-        <w:pStyle w:val="Heading2"/>
+        <w:pStyle w:val="2"/>
         <w:spacing w:before="0" w:after="0" w:line="240" w:lineRule="auto"/>
         <w:jc w:val="center"/>
         <w:rPr>
@@ -5696,7 +5392,7 @@
     </w:p>
     <w:p>
       <w:pPr>
-        <w:pStyle w:val="Caption"/>
+        <w:pStyle w:val="aa"/>
         <w:spacing w:after="0"/>
         <w:jc w:val="center"/>
         <w:rPr>
@@ -5843,7 +5539,7 @@
     </w:p>
     <w:p>
       <w:pPr>
-        <w:pStyle w:val="Caption"/>
+        <w:pStyle w:val="aa"/>
         <w:spacing w:after="0"/>
         <w:jc w:val="center"/>
         <w:rPr>
@@ -6222,7 +5918,7 @@
     </w:p>
     <w:p>
       <w:pPr>
-        <w:pStyle w:val="Heading2"/>
+        <w:pStyle w:val="2"/>
         <w:spacing w:before="0" w:after="0" w:line="240" w:lineRule="auto"/>
         <w:jc w:val="center"/>
         <w:rPr>
@@ -6344,7 +6040,7 @@
     </w:p>
     <w:p>
       <w:pPr>
-        <w:pStyle w:val="Caption"/>
+        <w:pStyle w:val="aa"/>
         <w:spacing w:after="0"/>
         <w:jc w:val="center"/>
         <w:rPr>
@@ -6586,7 +6282,7 @@
     </w:p>
     <w:p>
       <w:pPr>
-        <w:pStyle w:val="Heading2"/>
+        <w:pStyle w:val="2"/>
         <w:spacing w:before="0" w:after="0" w:line="240" w:lineRule="auto"/>
         <w:jc w:val="center"/>
         <w:rPr>
@@ -6725,7 +6421,7 @@
     </w:p>
     <w:p>
       <w:pPr>
-        <w:pStyle w:val="Caption"/>
+        <w:pStyle w:val="aa"/>
         <w:spacing w:after="0"/>
         <w:jc w:val="center"/>
         <w:rPr>
@@ -7177,7 +6873,7 @@
     </w:p>
     <w:p>
       <w:pPr>
-        <w:pStyle w:val="Caption"/>
+        <w:pStyle w:val="aa"/>
         <w:spacing w:after="0"/>
         <w:jc w:val="center"/>
         <w:rPr>
@@ -7306,7 +7002,7 @@
     </w:p>
     <w:tbl>
       <w:tblPr>
-        <w:tblStyle w:val="TableGrid"/>
+        <w:tblStyle w:val="a3"/>
         <w:tblW w:w="0" w:type="auto"/>
         <w:jc w:val="center"/>
         <w:tblLook w:val="04A0" w:firstRow="1" w:lastRow="0" w:firstColumn="1" w:lastColumn="0" w:noHBand="0" w:noVBand="1"/>
@@ -7852,7 +7548,7 @@
     </w:p>
     <w:tbl>
       <w:tblPr>
-        <w:tblStyle w:val="TableGrid"/>
+        <w:tblStyle w:val="a3"/>
         <w:tblW w:w="0" w:type="auto"/>
         <w:jc w:val="center"/>
         <w:tblLook w:val="04A0" w:firstRow="1" w:lastRow="0" w:firstColumn="1" w:lastColumn="0" w:noHBand="0" w:noVBand="1"/>
@@ -8298,7 +7994,7 @@
     </w:p>
     <w:tbl>
       <w:tblPr>
-        <w:tblStyle w:val="TableGrid"/>
+        <w:tblStyle w:val="a3"/>
         <w:tblW w:w="0" w:type="auto"/>
         <w:jc w:val="center"/>
         <w:tblLook w:val="04A0" w:firstRow="1" w:lastRow="0" w:firstColumn="1" w:lastColumn="0" w:noHBand="0" w:noVBand="1"/>
@@ -8744,7 +8440,7 @@
     </w:p>
     <w:tbl>
       <w:tblPr>
-        <w:tblStyle w:val="TableGrid"/>
+        <w:tblStyle w:val="a3"/>
         <w:tblW w:w="0" w:type="auto"/>
         <w:jc w:val="center"/>
         <w:tblLook w:val="04A0" w:firstRow="1" w:lastRow="0" w:firstColumn="1" w:lastColumn="0" w:noHBand="0" w:noVBand="1"/>
@@ -9207,7 +8903,7 @@
     </w:p>
     <w:tbl>
       <w:tblPr>
-        <w:tblStyle w:val="TableGrid"/>
+        <w:tblStyle w:val="a3"/>
         <w:tblW w:w="0" w:type="auto"/>
         <w:jc w:val="center"/>
         <w:tblLook w:val="04A0" w:firstRow="1" w:lastRow="0" w:firstColumn="1" w:lastColumn="0" w:noHBand="0" w:noVBand="1"/>
@@ -10068,7 +9764,7 @@
     </w:p>
     <w:tbl>
       <w:tblPr>
-        <w:tblStyle w:val="TableGrid"/>
+        <w:tblStyle w:val="a3"/>
         <w:tblW w:w="0" w:type="auto"/>
         <w:jc w:val="center"/>
         <w:tblLook w:val="04A0" w:firstRow="1" w:lastRow="0" w:firstColumn="1" w:lastColumn="0" w:noHBand="0" w:noVBand="1"/>
@@ -10631,7 +10327,7 @@
     </w:p>
     <w:tbl>
       <w:tblPr>
-        <w:tblStyle w:val="TableGrid"/>
+        <w:tblStyle w:val="a3"/>
         <w:tblW w:w="0" w:type="auto"/>
         <w:jc w:val="center"/>
         <w:tblLook w:val="04A0" w:firstRow="1" w:lastRow="0" w:firstColumn="1" w:lastColumn="0" w:noHBand="0" w:noVBand="1"/>
@@ -11572,7 +11268,7 @@
     </w:p>
     <w:tbl>
       <w:tblPr>
-        <w:tblStyle w:val="TableGrid"/>
+        <w:tblStyle w:val="a3"/>
         <w:tblW w:w="0" w:type="auto"/>
         <w:jc w:val="center"/>
         <w:tblLook w:val="04A0" w:firstRow="1" w:lastRow="0" w:firstColumn="1" w:lastColumn="0" w:noHBand="0" w:noVBand="1"/>
@@ -12327,7 +12023,7 @@
     </w:p>
     <w:p>
       <w:pPr>
-        <w:pStyle w:val="Heading1"/>
+        <w:pStyle w:val="1"/>
         <w:spacing w:before="0" w:after="0" w:line="240" w:lineRule="auto"/>
         <w:jc w:val="center"/>
         <w:rPr>
@@ -12411,7 +12107,7 @@
     </w:p>
     <w:p>
       <w:pPr>
-        <w:pStyle w:val="Heading2"/>
+        <w:pStyle w:val="2"/>
         <w:spacing w:before="0" w:after="0" w:line="240" w:lineRule="auto"/>
         <w:jc w:val="center"/>
         <w:rPr>
@@ -12674,7 +12370,7 @@
     </w:p>
     <w:p>
       <w:pPr>
-        <w:pStyle w:val="Caption"/>
+        <w:pStyle w:val="aa"/>
         <w:spacing w:after="0"/>
         <w:jc w:val="center"/>
         <w:rPr>
@@ -12765,7 +12461,7 @@
     </w:p>
     <w:p>
       <w:pPr>
-        <w:pStyle w:val="Heading2"/>
+        <w:pStyle w:val="2"/>
         <w:spacing w:before="0" w:after="0" w:line="240" w:lineRule="auto"/>
         <w:jc w:val="center"/>
         <w:rPr>
@@ -12846,7 +12542,7 @@
     </w:p>
     <w:p>
       <w:pPr>
-        <w:pStyle w:val="ListParagraph"/>
+        <w:pStyle w:val="a8"/>
         <w:numPr>
           <w:ilvl w:val="0"/>
           <w:numId w:val="7"/>
@@ -12873,7 +12569,7 @@
     </w:p>
     <w:p>
       <w:pPr>
-        <w:pStyle w:val="ListParagraph"/>
+        <w:pStyle w:val="a8"/>
         <w:numPr>
           <w:ilvl w:val="0"/>
           <w:numId w:val="7"/>
@@ -12900,7 +12596,7 @@
     </w:p>
     <w:p>
       <w:pPr>
-        <w:pStyle w:val="ListParagraph"/>
+        <w:pStyle w:val="a8"/>
         <w:numPr>
           <w:ilvl w:val="0"/>
           <w:numId w:val="7"/>
@@ -12927,7 +12623,7 @@
     </w:p>
     <w:p>
       <w:pPr>
-        <w:pStyle w:val="ListParagraph"/>
+        <w:pStyle w:val="a8"/>
         <w:numPr>
           <w:ilvl w:val="0"/>
           <w:numId w:val="7"/>
@@ -13276,7 +12972,7 @@
     </w:p>
     <w:p>
       <w:pPr>
-        <w:pStyle w:val="Caption"/>
+        <w:pStyle w:val="aa"/>
         <w:spacing w:after="0"/>
         <w:jc w:val="center"/>
         <w:rPr>
@@ -13355,7 +13051,7 @@
     </w:p>
     <w:p>
       <w:pPr>
-        <w:pStyle w:val="Heading2"/>
+        <w:pStyle w:val="2"/>
         <w:spacing w:before="0" w:after="0" w:line="240" w:lineRule="auto"/>
         <w:jc w:val="center"/>
         <w:rPr>
@@ -13475,7 +13171,7 @@
     </w:p>
     <w:p>
       <w:pPr>
-        <w:pStyle w:val="Caption"/>
+        <w:pStyle w:val="aa"/>
         <w:spacing w:after="0"/>
         <w:jc w:val="center"/>
         <w:rPr>
@@ -13626,7 +13322,7 @@
     </w:p>
     <w:p>
       <w:pPr>
-        <w:pStyle w:val="Heading2"/>
+        <w:pStyle w:val="2"/>
         <w:spacing w:before="0" w:after="0" w:line="240" w:lineRule="auto"/>
         <w:jc w:val="center"/>
         <w:rPr>
@@ -13781,7 +13477,7 @@
     </w:p>
     <w:p>
       <w:pPr>
-        <w:pStyle w:val="Caption"/>
+        <w:pStyle w:val="aa"/>
         <w:spacing w:after="0"/>
         <w:jc w:val="center"/>
         <w:rPr>
@@ -15323,7 +15019,7 @@
     </w:p>
     <w:p>
       <w:pPr>
-        <w:pStyle w:val="Heading1"/>
+        <w:pStyle w:val="1"/>
         <w:spacing w:before="0" w:after="0" w:line="240" w:lineRule="auto"/>
         <w:jc w:val="center"/>
         <w:rPr>
@@ -15521,7 +15217,7 @@
     </w:p>
     <w:p>
       <w:pPr>
-        <w:pStyle w:val="Heading1"/>
+        <w:pStyle w:val="1"/>
         <w:spacing w:before="0" w:after="0" w:line="240" w:lineRule="auto"/>
         <w:jc w:val="center"/>
         <w:rPr>
@@ -15551,7 +15247,7 @@
     </w:p>
     <w:p>
       <w:pPr>
-        <w:pStyle w:val="ListParagraph"/>
+        <w:pStyle w:val="a8"/>
         <w:numPr>
           <w:ilvl w:val="0"/>
           <w:numId w:val="8"/>
@@ -15574,7 +15270,7 @@
       <w:hyperlink r:id="rId18" w:history="1">
         <w:r>
           <w:rPr>
-            <w:rStyle w:val="Hyperlink"/>
+            <w:rStyle w:val="a9"/>
           </w:rPr>
           <w:t>https://blog.hubspot.com/marketing/data-flow-diagram</w:t>
         </w:r>
@@ -15582,7 +15278,7 @@
     </w:p>
     <w:p>
       <w:pPr>
-        <w:pStyle w:val="ListParagraph"/>
+        <w:pStyle w:val="a8"/>
         <w:numPr>
           <w:ilvl w:val="0"/>
           <w:numId w:val="8"/>
@@ -15599,7 +15295,7 @@
       <w:hyperlink r:id="rId19" w:history="1">
         <w:r>
           <w:rPr>
-            <w:rStyle w:val="Hyperlink"/>
+            <w:rStyle w:val="a9"/>
           </w:rPr>
           <w:t>https://www.visual-paradigm.com/guide/data-flow-diagram/what-is-data-flow-diagram/</w:t>
         </w:r>
@@ -15607,7 +15303,7 @@
     </w:p>
     <w:p>
       <w:pPr>
-        <w:pStyle w:val="ListParagraph"/>
+        <w:pStyle w:val="a8"/>
         <w:numPr>
           <w:ilvl w:val="0"/>
           <w:numId w:val="8"/>
@@ -15636,7 +15332,7 @@
     </w:p>
     <w:p>
       <w:pPr>
-        <w:pStyle w:val="ListParagraph"/>
+        <w:pStyle w:val="a8"/>
         <w:numPr>
           <w:ilvl w:val="0"/>
           <w:numId w:val="8"/>
@@ -15650,7 +15346,7 @@
       <w:hyperlink r:id="rId20" w:history="1">
         <w:r>
           <w:rPr>
-            <w:rStyle w:val="Hyperlink"/>
+            <w:rStyle w:val="a9"/>
           </w:rPr>
           <w:t>https://www.lucidchart.com/pages</w:t>
         </w:r>
@@ -15658,7 +15354,7 @@
     </w:p>
     <w:p>
       <w:pPr>
-        <w:pStyle w:val="ListParagraph"/>
+        <w:pStyle w:val="a8"/>
         <w:numPr>
           <w:ilvl w:val="0"/>
           <w:numId w:val="8"/>
@@ -15675,7 +15371,7 @@
       <w:hyperlink r:id="rId21" w:history="1">
         <w:r>
           <w:rPr>
-            <w:rStyle w:val="Hyperlink"/>
+            <w:rStyle w:val="a9"/>
           </w:rPr>
           <w:t>https://design-patterns.readthedocs.io/zh_CN/latest/read_uml.html</w:t>
         </w:r>
@@ -15683,7 +15379,7 @@
     </w:p>
     <w:p>
       <w:pPr>
-        <w:pStyle w:val="ListParagraph"/>
+        <w:pStyle w:val="a8"/>
         <w:numPr>
           <w:ilvl w:val="0"/>
           <w:numId w:val="8"/>
@@ -15700,7 +15396,7 @@
       <w:hyperlink r:id="rId22" w:history="1">
         <w:r>
           <w:rPr>
-            <w:rStyle w:val="Hyperlink"/>
+            <w:rStyle w:val="a9"/>
           </w:rPr>
           <w:t>https://www.cnblogs.com/ywqu/archive/2009/12/14/1624082.html</w:t>
         </w:r>
@@ -15708,7 +15404,7 @@
     </w:p>
     <w:p>
       <w:pPr>
-        <w:pStyle w:val="ListParagraph"/>
+        <w:pStyle w:val="a8"/>
         <w:numPr>
           <w:ilvl w:val="0"/>
           <w:numId w:val="8"/>
@@ -15790,7 +15486,7 @@
 <w:hdr xmlns:wpc="http://schemas.microsoft.com/office/word/2010/wordprocessingCanvas" xmlns:cx="http://schemas.microsoft.com/office/drawing/2014/chartex" xmlns:cx1="http://schemas.microsoft.com/office/drawing/2015/9/8/chartex" xmlns:cx2="http://schemas.microsoft.com/office/drawing/2015/10/21/chartex" xmlns:cx3="http://schemas.microsoft.com/office/drawing/2016/5/9/chartex" xmlns:cx4="http://schemas.microsoft.com/office/drawing/2016/5/10/chartex" xmlns:cx5="http://schemas.microsoft.com/office/drawing/2016/5/11/chartex" xmlns:cx6="http://schemas.microsoft.com/office/drawing/2016/5/12/chartex" xmlns:cx7="http://schemas.microsoft.com/office/drawing/2016/5/13/chartex" xmlns:cx8="http://schemas.microsoft.com/office/drawing/2016/5/14/chartex" xmlns:mc="http://schemas.openxmlformats.org/markup-compatibility/2006" xmlns:aink="http://schemas.microsoft.com/office/drawing/2016/ink" xmlns:am3d="http://schemas.microsoft.com/office/drawing/2017/model3d" xmlns:o="urn:schemas-microsoft-com:office:office" xmlns:oel="http://schemas.microsoft.com/office/2019/extlst" xmlns:r="http://schemas.openxmlformats.org/officeDocument/2006/relationships" xmlns:m="http://schemas.openxmlformats.org/officeDocument/2006/math" xmlns:v="urn:schemas-microsoft-com:vml" xmlns:wp14="http://schemas.microsoft.com/office/word/2010/wordprocessingDrawing" xmlns:wp="http://schemas.openxmlformats.org/drawingml/2006/wordprocessingDrawing" xmlns:w10="urn:schemas-microsoft-com:office:word" xmlns:w="http://schemas.openxmlformats.org/wordprocessingml/2006/main" xmlns:w14="http://schemas.microsoft.com/office/word/2010/wordml" xmlns:w15="http://schemas.microsoft.com/office/word/2012/wordml" xmlns:w16cex="http://schemas.microsoft.com/office/word/2018/wordml/cex" xmlns:w16cid="http://schemas.microsoft.com/office/word/2016/wordml/cid" xmlns:w16="http://schemas.microsoft.com/office/word/2018/wordml" xmlns:w16sdtdh="http://schemas.microsoft.com/office/word/2020/wordml/sdtdatahash" xmlns:w16se="http://schemas.microsoft.com/office/word/2015/wordml/symex" xmlns:wpg="http://schemas.microsoft.com/office/word/2010/wordprocessingGroup" xmlns:wpi="http://schemas.microsoft.com/office/word/2010/wordprocessingInk" xmlns:wne="http://schemas.microsoft.com/office/word/2006/wordml" xmlns:wps="http://schemas.microsoft.com/office/word/2010/wordprocessingShape" mc:Ignorable="w14 w15 w16se w16cid w16 w16cex w16sdtdh wp14">
   <w:p>
     <w:pPr>
-      <w:pStyle w:val="Header"/>
+      <w:pStyle w:val="a4"/>
       <w:pBdr>
         <w:bottom w:val="none" w:sz="0" w:space="0" w:color="auto"/>
       </w:pBdr>
@@ -17044,16 +16740,16 @@
     <w:lsdException w:name="Unresolved Mention" w:semiHidden="1" w:unhideWhenUsed="1"/>
     <w:lsdException w:name="Smart Link" w:semiHidden="1" w:unhideWhenUsed="1"/>
   </w:latentStyles>
-  <w:style w:type="paragraph" w:default="1" w:styleId="Normal">
+  <w:style w:type="paragraph" w:default="1" w:styleId="a">
     <w:name w:val="Normal"/>
     <w:qFormat/>
     <w:rsid w:val="00C9132C"/>
   </w:style>
-  <w:style w:type="paragraph" w:styleId="Heading1">
+  <w:style w:type="paragraph" w:styleId="1">
     <w:name w:val="heading 1"/>
-    <w:basedOn w:val="Normal"/>
-    <w:next w:val="Normal"/>
-    <w:link w:val="Heading1Char"/>
+    <w:basedOn w:val="a"/>
+    <w:next w:val="a"/>
+    <w:link w:val="10"/>
     <w:uiPriority w:val="9"/>
     <w:qFormat/>
     <w:rsid w:val="0045151E"/>
@@ -17071,11 +16767,11 @@
       <w:szCs w:val="44"/>
     </w:rPr>
   </w:style>
-  <w:style w:type="paragraph" w:styleId="Heading2">
+  <w:style w:type="paragraph" w:styleId="2">
     <w:name w:val="heading 2"/>
-    <w:basedOn w:val="Normal"/>
-    <w:next w:val="Normal"/>
-    <w:link w:val="Heading2Char"/>
+    <w:basedOn w:val="a"/>
+    <w:next w:val="a"/>
+    <w:link w:val="20"/>
     <w:uiPriority w:val="9"/>
     <w:unhideWhenUsed/>
     <w:qFormat/>
@@ -17094,13 +16790,13 @@
       <w:szCs w:val="32"/>
     </w:rPr>
   </w:style>
-  <w:style w:type="character" w:default="1" w:styleId="DefaultParagraphFont">
+  <w:style w:type="character" w:default="1" w:styleId="a0">
     <w:name w:val="Default Paragraph Font"/>
     <w:uiPriority w:val="1"/>
     <w:semiHidden/>
     <w:unhideWhenUsed/>
   </w:style>
-  <w:style w:type="table" w:default="1" w:styleId="TableNormal">
+  <w:style w:type="table" w:default="1" w:styleId="a1">
     <w:name w:val="Normal Table"/>
     <w:uiPriority w:val="99"/>
     <w:semiHidden/>
@@ -17115,15 +16811,15 @@
       </w:tblCellMar>
     </w:tblPr>
   </w:style>
-  <w:style w:type="numbering" w:default="1" w:styleId="NoList">
+  <w:style w:type="numbering" w:default="1" w:styleId="a2">
     <w:name w:val="No List"/>
     <w:uiPriority w:val="99"/>
     <w:semiHidden/>
     <w:unhideWhenUsed/>
   </w:style>
-  <w:style w:type="table" w:styleId="TableGrid">
+  <w:style w:type="table" w:styleId="a3">
     <w:name w:val="Table Grid"/>
-    <w:basedOn w:val="TableNormal"/>
+    <w:basedOn w:val="a1"/>
     <w:uiPriority w:val="39"/>
     <w:rsid w:val="00972E6A"/>
     <w:pPr>
@@ -17140,10 +16836,10 @@
       </w:tblBorders>
     </w:tblPr>
   </w:style>
-  <w:style w:type="paragraph" w:styleId="Header">
+  <w:style w:type="paragraph" w:styleId="a4">
     <w:name w:val="header"/>
-    <w:basedOn w:val="Normal"/>
-    <w:link w:val="HeaderChar"/>
+    <w:basedOn w:val="a"/>
+    <w:link w:val="a5"/>
     <w:uiPriority w:val="99"/>
     <w:unhideWhenUsed/>
     <w:rsid w:val="000620DD"/>
@@ -17164,10 +16860,10 @@
       <w:szCs w:val="18"/>
     </w:rPr>
   </w:style>
-  <w:style w:type="character" w:customStyle="1" w:styleId="HeaderChar">
-    <w:name w:val="Header Char"/>
-    <w:basedOn w:val="DefaultParagraphFont"/>
-    <w:link w:val="Header"/>
+  <w:style w:type="character" w:customStyle="1" w:styleId="a5">
+    <w:name w:val="页眉 字符"/>
+    <w:basedOn w:val="a0"/>
+    <w:link w:val="a4"/>
     <w:uiPriority w:val="99"/>
     <w:rsid w:val="000620DD"/>
     <w:rPr>
@@ -17175,10 +16871,10 @@
       <w:szCs w:val="18"/>
     </w:rPr>
   </w:style>
-  <w:style w:type="paragraph" w:styleId="Footer">
+  <w:style w:type="paragraph" w:styleId="a6">
     <w:name w:val="footer"/>
-    <w:basedOn w:val="Normal"/>
-    <w:link w:val="FooterChar"/>
+    <w:basedOn w:val="a"/>
+    <w:link w:val="a7"/>
     <w:uiPriority w:val="99"/>
     <w:unhideWhenUsed/>
     <w:rsid w:val="000620DD"/>
@@ -17195,10 +16891,10 @@
       <w:szCs w:val="18"/>
     </w:rPr>
   </w:style>
-  <w:style w:type="character" w:customStyle="1" w:styleId="FooterChar">
-    <w:name w:val="Footer Char"/>
-    <w:basedOn w:val="DefaultParagraphFont"/>
-    <w:link w:val="Footer"/>
+  <w:style w:type="character" w:customStyle="1" w:styleId="a7">
+    <w:name w:val="页脚 字符"/>
+    <w:basedOn w:val="a0"/>
+    <w:link w:val="a6"/>
     <w:uiPriority w:val="99"/>
     <w:rsid w:val="000620DD"/>
     <w:rPr>
@@ -17206,9 +16902,9 @@
       <w:szCs w:val="18"/>
     </w:rPr>
   </w:style>
-  <w:style w:type="paragraph" w:styleId="ListParagraph">
+  <w:style w:type="paragraph" w:styleId="a8">
     <w:name w:val="List Paragraph"/>
-    <w:basedOn w:val="Normal"/>
+    <w:basedOn w:val="a"/>
     <w:uiPriority w:val="34"/>
     <w:qFormat/>
     <w:rsid w:val="001E3AEE"/>
@@ -17216,9 +16912,9 @@
       <w:ind w:firstLineChars="200" w:firstLine="420"/>
     </w:pPr>
   </w:style>
-  <w:style w:type="character" w:styleId="Hyperlink">
+  <w:style w:type="character" w:styleId="a9">
     <w:name w:val="Hyperlink"/>
-    <w:basedOn w:val="DefaultParagraphFont"/>
+    <w:basedOn w:val="a0"/>
     <w:uiPriority w:val="99"/>
     <w:unhideWhenUsed/>
     <w:rsid w:val="001A49AA"/>
@@ -17227,10 +16923,10 @@
       <w:u w:val="single"/>
     </w:rPr>
   </w:style>
-  <w:style w:type="paragraph" w:styleId="Caption">
+  <w:style w:type="paragraph" w:styleId="aa">
     <w:name w:val="caption"/>
-    <w:basedOn w:val="Normal"/>
-    <w:next w:val="Normal"/>
+    <w:basedOn w:val="a"/>
+    <w:next w:val="a"/>
     <w:uiPriority w:val="35"/>
     <w:unhideWhenUsed/>
     <w:qFormat/>
@@ -17241,10 +16937,10 @@
       <w:szCs w:val="20"/>
     </w:rPr>
   </w:style>
-  <w:style w:type="character" w:customStyle="1" w:styleId="Heading1Char">
-    <w:name w:val="Heading 1 Char"/>
-    <w:basedOn w:val="DefaultParagraphFont"/>
-    <w:link w:val="Heading1"/>
+  <w:style w:type="character" w:customStyle="1" w:styleId="10">
+    <w:name w:val="标题 1 字符"/>
+    <w:basedOn w:val="a0"/>
+    <w:link w:val="1"/>
     <w:uiPriority w:val="9"/>
     <w:rsid w:val="0045151E"/>
     <w:rPr>
@@ -17255,10 +16951,10 @@
       <w:szCs w:val="44"/>
     </w:rPr>
   </w:style>
-  <w:style w:type="character" w:customStyle="1" w:styleId="Heading2Char">
-    <w:name w:val="Heading 2 Char"/>
-    <w:basedOn w:val="DefaultParagraphFont"/>
-    <w:link w:val="Heading2"/>
+  <w:style w:type="character" w:customStyle="1" w:styleId="20">
+    <w:name w:val="标题 2 字符"/>
+    <w:basedOn w:val="a0"/>
+    <w:link w:val="2"/>
     <w:uiPriority w:val="9"/>
     <w:rsid w:val="00C943DE"/>
     <w:rPr>
@@ -17269,10 +16965,10 @@
       <w:szCs w:val="32"/>
     </w:rPr>
   </w:style>
-  <w:style w:type="paragraph" w:styleId="TOCHeading">
+  <w:style w:type="paragraph" w:styleId="TOC">
     <w:name w:val="TOC Heading"/>
-    <w:basedOn w:val="Heading1"/>
-    <w:next w:val="Normal"/>
+    <w:basedOn w:val="1"/>
+    <w:next w:val="a"/>
     <w:uiPriority w:val="39"/>
     <w:unhideWhenUsed/>
     <w:qFormat/>
@@ -17294,8 +16990,8 @@
   </w:style>
   <w:style w:type="paragraph" w:styleId="TOC1">
     <w:name w:val="toc 1"/>
-    <w:basedOn w:val="Normal"/>
-    <w:next w:val="Normal"/>
+    <w:basedOn w:val="a"/>
+    <w:next w:val="a"/>
     <w:autoRedefine/>
     <w:uiPriority w:val="39"/>
     <w:unhideWhenUsed/>
@@ -17303,8 +16999,8 @@
   </w:style>
   <w:style w:type="paragraph" w:styleId="TOC2">
     <w:name w:val="toc 2"/>
-    <w:basedOn w:val="Normal"/>
-    <w:next w:val="Normal"/>
+    <w:basedOn w:val="a"/>
+    <w:next w:val="a"/>
     <w:autoRedefine/>
     <w:uiPriority w:val="39"/>
     <w:unhideWhenUsed/>
@@ -17313,9 +17009,9 @@
       <w:ind w:leftChars="200" w:left="420"/>
     </w:pPr>
   </w:style>
-  <w:style w:type="character" w:styleId="UnresolvedMention">
+  <w:style w:type="character" w:styleId="ab">
     <w:name w:val="Unresolved Mention"/>
-    <w:basedOn w:val="DefaultParagraphFont"/>
+    <w:basedOn w:val="a0"/>
     <w:uiPriority w:val="99"/>
     <w:semiHidden/>
     <w:unhideWhenUsed/>

</xml_diff>